<commit_message>
Sabine correction issues Elderly mail 3
</commit_message>
<xml_diff>
--- a/Project.docx
+++ b/Project.docx
@@ -71,7 +71,7 @@
         <w:pStyle w:val="FirstParagraph"/>
       </w:pPr>
       <w:r>
-        <w:t xml:space="preserve">Registered cases 11596</w:t>
+        <w:t xml:space="preserve">Registered cases 10212</w:t>
       </w:r>
     </w:p>
     <w:p>
@@ -79,7 +79,7 @@
         <w:pStyle w:val="BodyText"/>
       </w:pPr>
       <w:r>
-        <w:t xml:space="preserve">Cases after getting rid of some low-reporting countries 11472</w:t>
+        <w:t xml:space="preserve">Cases after getting rid of some low-reporting countries 10203</w:t>
       </w:r>
     </w:p>
     <w:p>
@@ -102,7 +102,7 @@
         <w:t xml:space="preserve"> </w:t>
       </w:r>
       <w:r>
-        <w:t xml:space="preserve">10520</w:t>
+        <w:t xml:space="preserve">9415</w:t>
       </w:r>
     </w:p>
     <w:p>
@@ -110,7 +110,7 @@
         <w:pStyle w:val="BodyText"/>
       </w:pPr>
       <w:r>
-        <w:t xml:space="preserve">Children 2861, adults 7659,</w:t>
+        <w:t xml:space="preserve">Children 2524, adults 6891,</w:t>
       </w:r>
     </w:p>
     <w:p>
@@ -118,19 +118,19 @@
         <w:pStyle w:val="BodyText"/>
       </w:pPr>
       <w:r>
-        <w:t xml:space="preserve">Adults 18-40 = 2517</w:t>
+        <w:t xml:space="preserve">Adults 18-40 = 2262</w:t>
       </w:r>
       <w:r>
         <w:t xml:space="preserve"> </w:t>
       </w:r>
       <w:r>
-        <w:t xml:space="preserve">Adults 41-64 = 3896</w:t>
+        <w:t xml:space="preserve">Adults 41-64 = 3506</w:t>
       </w:r>
       <w:r>
         <w:t xml:space="preserve"> </w:t>
       </w:r>
       <w:r>
-        <w:t xml:space="preserve">Elderly &gt;=65 = 1246</w:t>
+        <w:t xml:space="preserve">Elderly &gt;=65 = 1123</w:t>
       </w:r>
     </w:p>
     <w:p>
@@ -159,16 +159,16 @@
         <w:rPr>
           <w:rStyle w:val="VerbatimChar"/>
         </w:rPr>
-        <w:t xml:space="preserve">##   female     668   2172  1537</w:t>
-      </w:r>
-      <w:r>
-        <w:br w:type="textWrapping"/>
-      </w:r>
-      <w:r>
-        <w:rPr>
-          <w:rStyle w:val="VerbatimChar"/>
-        </w:rPr>
-        <w:t xml:space="preserve">##   male       578   1724   980</w:t>
+        <w:t xml:space="preserve">##   female     606   1974  1400</w:t>
+      </w:r>
+      <w:r>
+        <w:br w:type="textWrapping"/>
+      </w:r>
+      <w:r>
+        <w:rPr>
+          <w:rStyle w:val="VerbatimChar"/>
+        </w:rPr>
+        <w:t xml:space="preserve">##   male       517   1532   862</w:t>
       </w:r>
     </w:p>
     <w:p>
@@ -242,16 +242,16 @@
         <w:rPr>
           <w:rStyle w:val="VerbatimChar"/>
         </w:rPr>
-        <w:t xml:space="preserve">## middle  0.2      -        -    </w:t>
-      </w:r>
-      <w:r>
-        <w:br w:type="textWrapping"/>
-      </w:r>
-      <w:r>
-        <w:rPr>
-          <w:rStyle w:val="VerbatimChar"/>
-        </w:rPr>
-        <w:t xml:space="preserve">## young   0.000044 0.000058 -    </w:t>
+        <w:t xml:space="preserve">## middle  0.18     -        -    </w:t>
+      </w:r>
+      <w:r>
+        <w:br w:type="textWrapping"/>
+      </w:r>
+      <w:r>
+        <w:rPr>
+          <w:rStyle w:val="VerbatimChar"/>
+        </w:rPr>
+        <w:t xml:space="preserve">## young   0.000035 0.000059 -    </w:t>
       </w:r>
       <w:r>
         <w:br w:type="textWrapping"/>
@@ -308,16 +308,16 @@
         <w:rPr>
           <w:rStyle w:val="VerbatimChar"/>
         </w:rPr>
-        <w:t xml:space="preserve">##   atopic         207    928   876</w:t>
-      </w:r>
-      <w:r>
-        <w:br w:type="textWrapping"/>
-      </w:r>
-      <w:r>
-        <w:rPr>
-          <w:rStyle w:val="VerbatimChar"/>
-        </w:rPr>
-        <w:t xml:space="preserve">##   non-atopic    1039   2968  1641</w:t>
+        <w:t xml:space="preserve">##   atopic         190    836   792</w:t>
+      </w:r>
+      <w:r>
+        <w:br w:type="textWrapping"/>
+      </w:r>
+      <w:r>
+        <w:rPr>
+          <w:rStyle w:val="VerbatimChar"/>
+        </w:rPr>
+        <w:t xml:space="preserve">##   non-atopic     933   2670  1470</w:t>
       </w:r>
     </w:p>
     <w:p>
@@ -391,7 +391,7 @@
         <w:rPr>
           <w:rStyle w:val="VerbatimChar"/>
         </w:rPr>
-        <w:t xml:space="preserve">## middle  0.00000035           -                    -    </w:t>
+        <w:t xml:space="preserve">## middle  0.0000043            -                    -    </w:t>
       </w:r>
       <w:r>
         <w:br w:type="textWrapping"/>
@@ -568,25 +568,25 @@
         <w:rPr>
           <w:rStyle w:val="VerbatimChar"/>
         </w:rPr>
-        <w:t xml:space="preserve">##   no         1176   3604  2289</w:t>
-      </w:r>
-      <w:r>
-        <w:br w:type="textWrapping"/>
-      </w:r>
-      <w:r>
-        <w:rPr>
-          <w:rStyle w:val="VerbatimChar"/>
-        </w:rPr>
-        <w:t xml:space="preserve">##   yes          14     64    57</w:t>
-      </w:r>
-      <w:r>
-        <w:br w:type="textWrapping"/>
-      </w:r>
-      <w:r>
-        <w:rPr>
-          <w:rStyle w:val="VerbatimChar"/>
-        </w:rPr>
-        <w:t xml:space="preserve">##   unknown      56    228   171</w:t>
+        <w:t xml:space="preserve">##   no         1067   3266  2069</w:t>
+      </w:r>
+      <w:r>
+        <w:br w:type="textWrapping"/>
+      </w:r>
+      <w:r>
+        <w:rPr>
+          <w:rStyle w:val="VerbatimChar"/>
+        </w:rPr>
+        <w:t xml:space="preserve">##   yes          14     52    52</w:t>
+      </w:r>
+      <w:r>
+        <w:br w:type="textWrapping"/>
+      </w:r>
+      <w:r>
+        <w:rPr>
+          <w:rStyle w:val="VerbatimChar"/>
+        </w:rPr>
+        <w:t xml:space="preserve">##   unknown      42    188   141</w:t>
       </w:r>
     </w:p>
     <w:p>
@@ -660,16 +660,16 @@
         <w:rPr>
           <w:rStyle w:val="VerbatimChar"/>
         </w:rPr>
-        <w:t xml:space="preserve">## middle  0.221   -      -    </w:t>
-      </w:r>
-      <w:r>
-        <w:br w:type="textWrapping"/>
-      </w:r>
-      <w:r>
-        <w:rPr>
-          <w:rStyle w:val="VerbatimChar"/>
-        </w:rPr>
-        <w:t xml:space="preserve">## young   0.051   0.160  -    </w:t>
+        <w:t xml:space="preserve">## middle  0.621   -      -    </w:t>
+      </w:r>
+      <w:r>
+        <w:br w:type="textWrapping"/>
+      </w:r>
+      <w:r>
+        <w:rPr>
+          <w:rStyle w:val="VerbatimChar"/>
+        </w:rPr>
+        <w:t xml:space="preserve">## young   0.081   0.079  -    </w:t>
       </w:r>
       <w:r>
         <w:br w:type="textWrapping"/>
@@ -726,25 +726,25 @@
         <w:rPr>
           <w:rStyle w:val="VerbatimChar"/>
         </w:rPr>
-        <w:t xml:space="preserve">##   no         1150   3552  2313</w:t>
-      </w:r>
-      <w:r>
-        <w:br w:type="textWrapping"/>
-      </w:r>
-      <w:r>
-        <w:rPr>
-          <w:rStyle w:val="VerbatimChar"/>
-        </w:rPr>
-        <w:t xml:space="preserve">##   yes          40    116    33</w:t>
-      </w:r>
-      <w:r>
-        <w:br w:type="textWrapping"/>
-      </w:r>
-      <w:r>
-        <w:rPr>
-          <w:rStyle w:val="VerbatimChar"/>
-        </w:rPr>
-        <w:t xml:space="preserve">##   unknown      56    228   171</w:t>
+        <w:t xml:space="preserve">##   no         1042   3211  2092</w:t>
+      </w:r>
+      <w:r>
+        <w:br w:type="textWrapping"/>
+      </w:r>
+      <w:r>
+        <w:rPr>
+          <w:rStyle w:val="VerbatimChar"/>
+        </w:rPr>
+        <w:t xml:space="preserve">##   yes          39    107    29</w:t>
+      </w:r>
+      <w:r>
+        <w:br w:type="textWrapping"/>
+      </w:r>
+      <w:r>
+        <w:rPr>
+          <w:rStyle w:val="VerbatimChar"/>
+        </w:rPr>
+        <w:t xml:space="preserve">##   unknown      42    188   141</w:t>
       </w:r>
     </w:p>
     <w:p>
@@ -818,16 +818,16 @@
         <w:rPr>
           <w:rStyle w:val="VerbatimChar"/>
         </w:rPr>
-        <w:t xml:space="preserve">## middle  0.80762 -        -    </w:t>
-      </w:r>
-      <w:r>
-        <w:br w:type="textWrapping"/>
-      </w:r>
-      <w:r>
-        <w:rPr>
-          <w:rStyle w:val="VerbatimChar"/>
-        </w:rPr>
-        <w:t xml:space="preserve">## young   0.00037 0.000084 -    </w:t>
+        <w:t xml:space="preserve">## middle  0.60818 -        -    </w:t>
+      </w:r>
+      <w:r>
+        <w:br w:type="textWrapping"/>
+      </w:r>
+      <w:r>
+        <w:rPr>
+          <w:rStyle w:val="VerbatimChar"/>
+        </w:rPr>
+        <w:t xml:space="preserve">## young   0.00011 0.000084 -    </w:t>
       </w:r>
       <w:r>
         <w:br w:type="textWrapping"/>
@@ -884,25 +884,25 @@
         <w:rPr>
           <w:rStyle w:val="VerbatimChar"/>
         </w:rPr>
-        <w:t xml:space="preserve">##   no         1011   3276  2215</w:t>
-      </w:r>
-      <w:r>
-        <w:br w:type="textWrapping"/>
-      </w:r>
-      <w:r>
-        <w:rPr>
-          <w:rStyle w:val="VerbatimChar"/>
-        </w:rPr>
-        <w:t xml:space="preserve">##   yes         179    392   131</w:t>
-      </w:r>
-      <w:r>
-        <w:br w:type="textWrapping"/>
-      </w:r>
-      <w:r>
-        <w:rPr>
-          <w:rStyle w:val="VerbatimChar"/>
-        </w:rPr>
-        <w:t xml:space="preserve">##   unknown      56    228   171</w:t>
+        <w:t xml:space="preserve">##   no          919   2962  2001</w:t>
+      </w:r>
+      <w:r>
+        <w:br w:type="textWrapping"/>
+      </w:r>
+      <w:r>
+        <w:rPr>
+          <w:rStyle w:val="VerbatimChar"/>
+        </w:rPr>
+        <w:t xml:space="preserve">##   yes         162    356   120</w:t>
+      </w:r>
+      <w:r>
+        <w:br w:type="textWrapping"/>
+      </w:r>
+      <w:r>
+        <w:rPr>
+          <w:rStyle w:val="VerbatimChar"/>
+        </w:rPr>
+        <w:t xml:space="preserve">##   unknown      42    188   141</w:t>
       </w:r>
     </w:p>
     <w:p>
@@ -958,34 +958,34 @@
         <w:rPr>
           <w:rStyle w:val="VerbatimChar"/>
         </w:rPr>
-        <w:t xml:space="preserve">##         elderly              middle        young</w:t>
-      </w:r>
-      <w:r>
-        <w:br w:type="textWrapping"/>
-      </w:r>
-      <w:r>
-        <w:rPr>
-          <w:rStyle w:val="VerbatimChar"/>
-        </w:rPr>
-        <w:t xml:space="preserve">## elderly -                    -             -    </w:t>
-      </w:r>
-      <w:r>
-        <w:br w:type="textWrapping"/>
-      </w:r>
-      <w:r>
-        <w:rPr>
-          <w:rStyle w:val="VerbatimChar"/>
-        </w:rPr>
-        <w:t xml:space="preserve">## middle  0.00006293815        -             -    </w:t>
-      </w:r>
-      <w:r>
-        <w:br w:type="textWrapping"/>
-      </w:r>
-      <w:r>
-        <w:rPr>
-          <w:rStyle w:val="VerbatimChar"/>
-        </w:rPr>
-        <w:t xml:space="preserve">## young   &lt; 0.0000000000000002 0.00000000002 -    </w:t>
+        <w:t xml:space="preserve">##         elderly              middle       young</w:t>
+      </w:r>
+      <w:r>
+        <w:br w:type="textWrapping"/>
+      </w:r>
+      <w:r>
+        <w:rPr>
+          <w:rStyle w:val="VerbatimChar"/>
+        </w:rPr>
+        <w:t xml:space="preserve">## elderly -                    -            -    </w:t>
+      </w:r>
+      <w:r>
+        <w:br w:type="textWrapping"/>
+      </w:r>
+      <w:r>
+        <w:rPr>
+          <w:rStyle w:val="VerbatimChar"/>
+        </w:rPr>
+        <w:t xml:space="preserve">## middle  0.0002               -            -    </w:t>
+      </w:r>
+      <w:r>
+        <w:br w:type="textWrapping"/>
+      </w:r>
+      <w:r>
+        <w:rPr>
+          <w:rStyle w:val="VerbatimChar"/>
+        </w:rPr>
+        <w:t xml:space="preserve">## young   &lt; 0.0000000000000002 0.0000000003 -    </w:t>
       </w:r>
       <w:r>
         <w:br w:type="textWrapping"/>
@@ -1042,43 +1042,43 @@
         <w:rPr>
           <w:rStyle w:val="VerbatimChar"/>
         </w:rPr>
-        <w:t xml:space="preserve">##   no                                                             824</w:t>
-      </w:r>
-      <w:r>
-        <w:br w:type="textWrapping"/>
-      </w:r>
-      <w:r>
-        <w:rPr>
-          <w:rStyle w:val="VerbatimChar"/>
-        </w:rPr>
-        <w:t xml:space="preserve">##   mild eg. walking                                               117</w:t>
-      </w:r>
-      <w:r>
-        <w:br w:type="textWrapping"/>
-      </w:r>
-      <w:r>
-        <w:rPr>
-          <w:rStyle w:val="VerbatimChar"/>
-        </w:rPr>
-        <w:t xml:space="preserve">##   moderate eg. vigorous housework or gardening                    89</w:t>
-      </w:r>
-      <w:r>
-        <w:br w:type="textWrapping"/>
-      </w:r>
-      <w:r>
-        <w:rPr>
-          <w:rStyle w:val="VerbatimChar"/>
-        </w:rPr>
-        <w:t xml:space="preserve">##   vigorous eg. running, heavy manual work, competitive sport      79</w:t>
-      </w:r>
-      <w:r>
-        <w:br w:type="textWrapping"/>
-      </w:r>
-      <w:r>
-        <w:rPr>
-          <w:rStyle w:val="VerbatimChar"/>
-        </w:rPr>
-        <w:t xml:space="preserve">##   unknown                                                        137</w:t>
+        <w:t xml:space="preserve">##   no                                                             737</w:t>
+      </w:r>
+      <w:r>
+        <w:br w:type="textWrapping"/>
+      </w:r>
+      <w:r>
+        <w:rPr>
+          <w:rStyle w:val="VerbatimChar"/>
+        </w:rPr>
+        <w:t xml:space="preserve">##   mild eg. walking                                               111</w:t>
+      </w:r>
+      <w:r>
+        <w:br w:type="textWrapping"/>
+      </w:r>
+      <w:r>
+        <w:rPr>
+          <w:rStyle w:val="VerbatimChar"/>
+        </w:rPr>
+        <w:t xml:space="preserve">##   moderate eg. vigorous housework or gardening                    79</w:t>
+      </w:r>
+      <w:r>
+        <w:br w:type="textWrapping"/>
+      </w:r>
+      <w:r>
+        <w:rPr>
+          <w:rStyle w:val="VerbatimChar"/>
+        </w:rPr>
+        <w:t xml:space="preserve">##   vigorous eg. running, heavy manual work, competitive sport      77</w:t>
+      </w:r>
+      <w:r>
+        <w:br w:type="textWrapping"/>
+      </w:r>
+      <w:r>
+        <w:rPr>
+          <w:rStyle w:val="VerbatimChar"/>
+        </w:rPr>
+        <w:t xml:space="preserve">##   unknown                                                        119</w:t>
       </w:r>
       <w:r>
         <w:br w:type="textWrapping"/>
@@ -1105,43 +1105,43 @@
         <w:rPr>
           <w:rStyle w:val="VerbatimChar"/>
         </w:rPr>
-        <w:t xml:space="preserve">##   no                                                           2421  1508</w:t>
-      </w:r>
-      <w:r>
-        <w:br w:type="textWrapping"/>
-      </w:r>
-      <w:r>
-        <w:rPr>
-          <w:rStyle w:val="VerbatimChar"/>
-        </w:rPr>
-        <w:t xml:space="preserve">##   mild eg. walking                                              386   260</w:t>
-      </w:r>
-      <w:r>
-        <w:br w:type="textWrapping"/>
-      </w:r>
-      <w:r>
-        <w:rPr>
-          <w:rStyle w:val="VerbatimChar"/>
-        </w:rPr>
-        <w:t xml:space="preserve">##   moderate eg. vigorous housework or gardening                  343   192</w:t>
-      </w:r>
-      <w:r>
-        <w:br w:type="textWrapping"/>
-      </w:r>
-      <w:r>
-        <w:rPr>
-          <w:rStyle w:val="VerbatimChar"/>
-        </w:rPr>
-        <w:t xml:space="preserve">##   vigorous eg. running, heavy manual work, competitive sport    299   245</w:t>
-      </w:r>
-      <w:r>
-        <w:br w:type="textWrapping"/>
-      </w:r>
-      <w:r>
-        <w:rPr>
-          <w:rStyle w:val="VerbatimChar"/>
-        </w:rPr>
-        <w:t xml:space="preserve">##   unknown                                                       446   312</w:t>
+        <w:t xml:space="preserve">##   no                                                           2177  1355</w:t>
+      </w:r>
+      <w:r>
+        <w:br w:type="textWrapping"/>
+      </w:r>
+      <w:r>
+        <w:rPr>
+          <w:rStyle w:val="VerbatimChar"/>
+        </w:rPr>
+        <w:t xml:space="preserve">##   mild eg. walking                                              370   249</w:t>
+      </w:r>
+      <w:r>
+        <w:br w:type="textWrapping"/>
+      </w:r>
+      <w:r>
+        <w:rPr>
+          <w:rStyle w:val="VerbatimChar"/>
+        </w:rPr>
+        <w:t xml:space="preserve">##   moderate eg. vigorous housework or gardening                  306   174</w:t>
+      </w:r>
+      <w:r>
+        <w:br w:type="textWrapping"/>
+      </w:r>
+      <w:r>
+        <w:rPr>
+          <w:rStyle w:val="VerbatimChar"/>
+        </w:rPr>
+        <w:t xml:space="preserve">##   vigorous eg. running, heavy manual work, competitive sport    285   225</w:t>
+      </w:r>
+      <w:r>
+        <w:br w:type="textWrapping"/>
+      </w:r>
+      <w:r>
+        <w:rPr>
+          <w:rStyle w:val="VerbatimChar"/>
+        </w:rPr>
+        <w:t xml:space="preserve">##   unknown                                                       367   259</w:t>
       </w:r>
     </w:p>
     <w:p>
@@ -1179,7 +1179,7 @@
         <w:rPr>
           <w:rStyle w:val="VerbatimChar"/>
         </w:rPr>
-        <w:t xml:space="preserve">## data:  d.rm$q_4212_exercise_intensity and d.rm$ages </w:t>
+        <w:t xml:space="preserve">## data:  d.rm$q_421_exercise and d.rm$ages </w:t>
       </w:r>
       <w:r>
         <w:br w:type="textWrapping"/>
@@ -1215,16 +1215,16 @@
         <w:rPr>
           <w:rStyle w:val="VerbatimChar"/>
         </w:rPr>
-        <w:t xml:space="preserve">## middle  0.0846  -      -    </w:t>
-      </w:r>
-      <w:r>
-        <w:br w:type="textWrapping"/>
-      </w:r>
-      <w:r>
-        <w:rPr>
-          <w:rStyle w:val="VerbatimChar"/>
-        </w:rPr>
-        <w:t xml:space="preserve">## young   0.0027  0.0241 -    </w:t>
+        <w:t xml:space="preserve">## middle  0.149   -      -    </w:t>
+      </w:r>
+      <w:r>
+        <w:br w:type="textWrapping"/>
+      </w:r>
+      <w:r>
+        <w:rPr>
+          <w:rStyle w:val="VerbatimChar"/>
+        </w:rPr>
+        <w:t xml:space="preserve">## young   0.024   0.100  -    </w:t>
       </w:r>
       <w:r>
         <w:br w:type="textWrapping"/>
@@ -1281,16 +1281,16 @@
         <w:rPr>
           <w:rStyle w:val="VerbatimChar"/>
         </w:rPr>
-        <w:t xml:space="preserve">##   no(unlikely)    1154   3622  2323</w:t>
-      </w:r>
-      <w:r>
-        <w:br w:type="textWrapping"/>
-      </w:r>
-      <w:r>
-        <w:rPr>
-          <w:rStyle w:val="VerbatimChar"/>
-        </w:rPr>
-        <w:t xml:space="preserve">##   yes(likely)       92    273   194</w:t>
+        <w:t xml:space="preserve">##   no(unlikely)    1039   3266  2083</w:t>
+      </w:r>
+      <w:r>
+        <w:br w:type="textWrapping"/>
+      </w:r>
+      <w:r>
+        <w:rPr>
+          <w:rStyle w:val="VerbatimChar"/>
+        </w:rPr>
+        <w:t xml:space="preserve">##   yes(likely)       84    239   179</w:t>
       </w:r>
     </w:p>
     <w:p>
@@ -1364,16 +1364,16 @@
         <w:rPr>
           <w:rStyle w:val="VerbatimChar"/>
         </w:rPr>
-        <w:t xml:space="preserve">## middle  1.00    -      -    </w:t>
-      </w:r>
-      <w:r>
-        <w:br w:type="textWrapping"/>
-      </w:r>
-      <w:r>
-        <w:rPr>
-          <w:rStyle w:val="VerbatimChar"/>
-        </w:rPr>
-        <w:t xml:space="preserve">## young   1.00    0.95   -    </w:t>
+        <w:t xml:space="preserve">## middle  0.98    -      -    </w:t>
+      </w:r>
+      <w:r>
+        <w:br w:type="textWrapping"/>
+      </w:r>
+      <w:r>
+        <w:rPr>
+          <w:rStyle w:val="VerbatimChar"/>
+        </w:rPr>
+        <w:t xml:space="preserve">## young   0.98    0.39   -    </w:t>
       </w:r>
       <w:r>
         <w:br w:type="textWrapping"/>
@@ -1430,25 +1430,25 @@
         <w:rPr>
           <w:rStyle w:val="VerbatimChar"/>
         </w:rPr>
-        <w:t xml:space="preserve">##   no          923   2798  1817</w:t>
-      </w:r>
-      <w:r>
-        <w:br w:type="textWrapping"/>
-      </w:r>
-      <w:r>
-        <w:rPr>
-          <w:rStyle w:val="VerbatimChar"/>
-        </w:rPr>
-        <w:t xml:space="preserve">##   yes          53    194   165</w:t>
-      </w:r>
-      <w:r>
-        <w:br w:type="textWrapping"/>
-      </w:r>
-      <w:r>
-        <w:rPr>
-          <w:rStyle w:val="VerbatimChar"/>
-        </w:rPr>
-        <w:t xml:space="preserve">##   unknown     270    904   534</w:t>
+        <w:t xml:space="preserve">##   no          868   2597  1683</w:t>
+      </w:r>
+      <w:r>
+        <w:br w:type="textWrapping"/>
+      </w:r>
+      <w:r>
+        <w:rPr>
+          <w:rStyle w:val="VerbatimChar"/>
+        </w:rPr>
+        <w:t xml:space="preserve">##   yes          48    178   148</w:t>
+      </w:r>
+      <w:r>
+        <w:br w:type="textWrapping"/>
+      </w:r>
+      <w:r>
+        <w:rPr>
+          <w:rStyle w:val="VerbatimChar"/>
+        </w:rPr>
+        <w:t xml:space="preserve">##   unknown     207    731   430</w:t>
       </w:r>
     </w:p>
     <w:p>
@@ -1522,16 +1522,16 @@
         <w:rPr>
           <w:rStyle w:val="VerbatimChar"/>
         </w:rPr>
-        <w:t xml:space="preserve">## middle  0.268   -      -    </w:t>
-      </w:r>
-      <w:r>
-        <w:br w:type="textWrapping"/>
-      </w:r>
-      <w:r>
-        <w:rPr>
-          <w:rStyle w:val="VerbatimChar"/>
-        </w:rPr>
-        <w:t xml:space="preserve">## young   0.017   0.033  -    </w:t>
+        <w:t xml:space="preserve">## middle  0.228   -      -    </w:t>
+      </w:r>
+      <w:r>
+        <w:br w:type="textWrapping"/>
+      </w:r>
+      <w:r>
+        <w:rPr>
+          <w:rStyle w:val="VerbatimChar"/>
+        </w:rPr>
+        <w:t xml:space="preserve">## young   0.024   0.071  -    </w:t>
       </w:r>
       <w:r>
         <w:br w:type="textWrapping"/>
@@ -1570,52 +1570,43 @@
         <w:rPr>
           <w:rStyle w:val="VerbatimChar"/>
         </w:rPr>
-        <w:t xml:space="preserve">##            </w:t>
-      </w:r>
-      <w:r>
-        <w:br w:type="textWrapping"/>
-      </w:r>
-      <w:r>
-        <w:rPr>
-          <w:rStyle w:val="VerbatimChar"/>
-        </w:rPr>
-        <w:t xml:space="preserve">##             elderly middle young</w:t>
-      </w:r>
-      <w:r>
-        <w:br w:type="textWrapping"/>
-      </w:r>
-      <w:r>
-        <w:rPr>
-          <w:rStyle w:val="VerbatimChar"/>
-        </w:rPr>
-        <w:t xml:space="preserve">##   no            551   1153   627</w:t>
-      </w:r>
-      <w:r>
-        <w:br w:type="textWrapping"/>
-      </w:r>
-      <w:r>
-        <w:rPr>
-          <w:rStyle w:val="VerbatimChar"/>
-        </w:rPr>
-        <w:t xml:space="preserve">##   yes             0     30    70</w:t>
-      </w:r>
-      <w:r>
-        <w:br w:type="textWrapping"/>
-      </w:r>
-      <w:r>
-        <w:rPr>
-          <w:rStyle w:val="VerbatimChar"/>
-        </w:rPr>
-        <w:t xml:space="preserve">##   unknown        84    946   838</w:t>
-      </w:r>
-      <w:r>
-        <w:br w:type="textWrapping"/>
-      </w:r>
-      <w:r>
-        <w:rPr>
-          <w:rStyle w:val="VerbatimChar"/>
-        </w:rPr>
-        <w:t xml:space="preserve">##   menopause      33     43     2</w:t>
+        <w:t xml:space="preserve">##          </w:t>
+      </w:r>
+      <w:r>
+        <w:br w:type="textWrapping"/>
+      </w:r>
+      <w:r>
+        <w:rPr>
+          <w:rStyle w:val="VerbatimChar"/>
+        </w:rPr>
+        <w:t xml:space="preserve">##           elderly middle young</w:t>
+      </w:r>
+      <w:r>
+        <w:br w:type="textWrapping"/>
+      </w:r>
+      <w:r>
+        <w:rPr>
+          <w:rStyle w:val="VerbatimChar"/>
+        </w:rPr>
+        <w:t xml:space="preserve">##   no          529   1114   591</w:t>
+      </w:r>
+      <w:r>
+        <w:br w:type="textWrapping"/>
+      </w:r>
+      <w:r>
+        <w:rPr>
+          <w:rStyle w:val="VerbatimChar"/>
+        </w:rPr>
+        <w:t xml:space="preserve">##   yes           0     27    57</w:t>
+      </w:r>
+      <w:r>
+        <w:br w:type="textWrapping"/>
+      </w:r>
+      <w:r>
+        <w:rPr>
+          <w:rStyle w:val="VerbatimChar"/>
+        </w:rPr>
+        <w:t xml:space="preserve">##   unknown      77    833   752</w:t>
       </w:r>
     </w:p>
     <w:p>
@@ -1671,34 +1662,34 @@
         <w:rPr>
           <w:rStyle w:val="VerbatimChar"/>
         </w:rPr>
-        <w:t xml:space="preserve">##         elderly          middle           young</w:t>
-      </w:r>
-      <w:r>
-        <w:br w:type="textWrapping"/>
-      </w:r>
-      <w:r>
-        <w:rPr>
-          <w:rStyle w:val="VerbatimChar"/>
-        </w:rPr>
-        <w:t xml:space="preserve">## elderly -                -                -    </w:t>
-      </w:r>
-      <w:r>
-        <w:br w:type="textWrapping"/>
-      </w:r>
-      <w:r>
-        <w:rPr>
-          <w:rStyle w:val="VerbatimChar"/>
-        </w:rPr>
-        <w:t xml:space="preserve">## middle  0.00035          -                -    </w:t>
-      </w:r>
-      <w:r>
-        <w:br w:type="textWrapping"/>
-      </w:r>
-      <w:r>
-        <w:rPr>
-          <w:rStyle w:val="VerbatimChar"/>
-        </w:rPr>
-        <w:t xml:space="preserve">## young   0.00000000000015 0.00000000001045 -    </w:t>
+        <w:t xml:space="preserve">##         elderly        middle         young</w:t>
+      </w:r>
+      <w:r>
+        <w:br w:type="textWrapping"/>
+      </w:r>
+      <w:r>
+        <w:rPr>
+          <w:rStyle w:val="VerbatimChar"/>
+        </w:rPr>
+        <w:t xml:space="preserve">## elderly -              -              -    </w:t>
+      </w:r>
+      <w:r>
+        <w:br w:type="textWrapping"/>
+      </w:r>
+      <w:r>
+        <w:rPr>
+          <w:rStyle w:val="VerbatimChar"/>
+        </w:rPr>
+        <w:t xml:space="preserve">## middle  0.00078        -              -    </w:t>
+      </w:r>
+      <w:r>
+        <w:br w:type="textWrapping"/>
+      </w:r>
+      <w:r>
+        <w:rPr>
+          <w:rStyle w:val="VerbatimChar"/>
+        </w:rPr>
+        <w:t xml:space="preserve">## young   0.000000000021 0.000000002671 -    </w:t>
       </w:r>
       <w:r>
         <w:br w:type="textWrapping"/>
@@ -1763,25 +1754,25 @@
         <w:rPr>
           <w:rStyle w:val="VerbatimChar"/>
         </w:rPr>
-        <w:t xml:space="preserve">##   no         1155   3565  2259</w:t>
-      </w:r>
-      <w:r>
-        <w:br w:type="textWrapping"/>
-      </w:r>
-      <w:r>
-        <w:rPr>
-          <w:rStyle w:val="VerbatimChar"/>
-        </w:rPr>
-        <w:t xml:space="preserve">##   yes          35    103    87</w:t>
-      </w:r>
-      <w:r>
-        <w:br w:type="textWrapping"/>
-      </w:r>
-      <w:r>
-        <w:rPr>
-          <w:rStyle w:val="VerbatimChar"/>
-        </w:rPr>
-        <w:t xml:space="preserve">##   unknown      56    228   171</w:t>
+        <w:t xml:space="preserve">##   no         1048   3223  2039</w:t>
+      </w:r>
+      <w:r>
+        <w:br w:type="textWrapping"/>
+      </w:r>
+      <w:r>
+        <w:rPr>
+          <w:rStyle w:val="VerbatimChar"/>
+        </w:rPr>
+        <w:t xml:space="preserve">##   yes          33     95    82</w:t>
+      </w:r>
+      <w:r>
+        <w:br w:type="textWrapping"/>
+      </w:r>
+      <w:r>
+        <w:rPr>
+          <w:rStyle w:val="VerbatimChar"/>
+        </w:rPr>
+        <w:t xml:space="preserve">##   unknown      42    188   141</w:t>
       </w:r>
     </w:p>
     <w:p>
@@ -1855,16 +1846,16 @@
         <w:rPr>
           <w:rStyle w:val="VerbatimChar"/>
         </w:rPr>
-        <w:t xml:space="preserve">## middle  0.89    -      -    </w:t>
-      </w:r>
-      <w:r>
-        <w:br w:type="textWrapping"/>
-      </w:r>
-      <w:r>
-        <w:rPr>
-          <w:rStyle w:val="VerbatimChar"/>
-        </w:rPr>
-        <w:t xml:space="preserve">## young   0.56    0.18   -    </w:t>
+        <w:t xml:space="preserve">## middle  0.83    -      -    </w:t>
+      </w:r>
+      <w:r>
+        <w:br w:type="textWrapping"/>
+      </w:r>
+      <w:r>
+        <w:rPr>
+          <w:rStyle w:val="VerbatimChar"/>
+        </w:rPr>
+        <w:t xml:space="preserve">## young   0.57    0.15   -    </w:t>
       </w:r>
       <w:r>
         <w:br w:type="textWrapping"/>
@@ -1921,25 +1912,25 @@
         <w:rPr>
           <w:rStyle w:val="VerbatimChar"/>
         </w:rPr>
-        <w:t xml:space="preserve">##   no          786   2365  1488</w:t>
-      </w:r>
-      <w:r>
-        <w:br w:type="textWrapping"/>
-      </w:r>
-      <w:r>
-        <w:rPr>
-          <w:rStyle w:val="VerbatimChar"/>
-        </w:rPr>
-        <w:t xml:space="preserve">##   yes         339   1154   748</w:t>
-      </w:r>
-      <w:r>
-        <w:br w:type="textWrapping"/>
-      </w:r>
-      <w:r>
-        <w:rPr>
-          <w:rStyle w:val="VerbatimChar"/>
-        </w:rPr>
-        <w:t xml:space="preserve">##   unknown     121    377   280</w:t>
+        <w:t xml:space="preserve">##   no          694   2117  1337</w:t>
+      </w:r>
+      <w:r>
+        <w:br w:type="textWrapping"/>
+      </w:r>
+      <w:r>
+        <w:rPr>
+          <w:rStyle w:val="VerbatimChar"/>
+        </w:rPr>
+        <w:t xml:space="preserve">##   yes         314   1043   675</w:t>
+      </w:r>
+      <w:r>
+        <w:br w:type="textWrapping"/>
+      </w:r>
+      <w:r>
+        <w:rPr>
+          <w:rStyle w:val="VerbatimChar"/>
+        </w:rPr>
+        <w:t xml:space="preserve">##   unknown     115    346   249</w:t>
       </w:r>
     </w:p>
     <w:p>
@@ -2013,16 +2004,16 @@
         <w:rPr>
           <w:rStyle w:val="VerbatimChar"/>
         </w:rPr>
-        <w:t xml:space="preserve">## middle  0.21    -      -    </w:t>
-      </w:r>
-      <w:r>
-        <w:br w:type="textWrapping"/>
-      </w:r>
-      <w:r>
-        <w:rPr>
-          <w:rStyle w:val="VerbatimChar"/>
-        </w:rPr>
-        <w:t xml:space="preserve">## young   0.17    0.62   -    </w:t>
+        <w:t xml:space="preserve">## middle  0.60    -      -    </w:t>
+      </w:r>
+      <w:r>
+        <w:br w:type="textWrapping"/>
+      </w:r>
+      <w:r>
+        <w:rPr>
+          <w:rStyle w:val="VerbatimChar"/>
+        </w:rPr>
+        <w:t xml:space="preserve">## young   0.60    0.71   -    </w:t>
       </w:r>
       <w:r>
         <w:br w:type="textWrapping"/>
@@ -2125,25 +2116,25 @@
         <w:rPr>
           <w:rStyle w:val="VerbatimChar"/>
         </w:rPr>
-        <w:t xml:space="preserve">##   no                        55    201   202</w:t>
-      </w:r>
-      <w:r>
-        <w:br w:type="textWrapping"/>
-      </w:r>
-      <w:r>
-        <w:rPr>
-          <w:rStyle w:val="VerbatimChar"/>
-        </w:rPr>
-        <w:t xml:space="preserve">##   yes                      985   2992  1751</w:t>
-      </w:r>
-      <w:r>
-        <w:br w:type="textWrapping"/>
-      </w:r>
-      <w:r>
-        <w:rPr>
-          <w:rStyle w:val="VerbatimChar"/>
-        </w:rPr>
-        <w:t xml:space="preserve">##   reasonable suspicion     206    703   564</w:t>
+        <w:t xml:space="preserve">##   no                        51    180   192</w:t>
+      </w:r>
+      <w:r>
+        <w:br w:type="textWrapping"/>
+      </w:r>
+      <w:r>
+        <w:rPr>
+          <w:rStyle w:val="VerbatimChar"/>
+        </w:rPr>
+        <w:t xml:space="preserve">##   yes                      883   2685  1557</w:t>
+      </w:r>
+      <w:r>
+        <w:br w:type="textWrapping"/>
+      </w:r>
+      <w:r>
+        <w:rPr>
+          <w:rStyle w:val="VerbatimChar"/>
+        </w:rPr>
+        <w:t xml:space="preserve">##   reasonable suspicion     189    641   513</w:t>
       </w:r>
       <w:r>
         <w:br w:type="textWrapping"/>
@@ -2215,34 +2206,34 @@
         <w:rPr>
           <w:rStyle w:val="VerbatimChar"/>
         </w:rPr>
-        <w:t xml:space="preserve">##         elderly       middle        young</w:t>
-      </w:r>
-      <w:r>
-        <w:br w:type="textWrapping"/>
-      </w:r>
-      <w:r>
-        <w:rPr>
-          <w:rStyle w:val="VerbatimChar"/>
-        </w:rPr>
-        <w:t xml:space="preserve">## elderly -             -             -    </w:t>
-      </w:r>
-      <w:r>
-        <w:br w:type="textWrapping"/>
-      </w:r>
-      <w:r>
-        <w:rPr>
-          <w:rStyle w:val="VerbatimChar"/>
-        </w:rPr>
-        <w:t xml:space="preserve">## middle  0.24          -             -    </w:t>
-      </w:r>
-      <w:r>
-        <w:br w:type="textWrapping"/>
-      </w:r>
-      <w:r>
-        <w:rPr>
-          <w:rStyle w:val="VerbatimChar"/>
-        </w:rPr>
-        <w:t xml:space="preserve">## young   0.00000000357 0.00000000039 -    </w:t>
+        <w:t xml:space="preserve">##         elderly        middle         young</w:t>
+      </w:r>
+      <w:r>
+        <w:br w:type="textWrapping"/>
+      </w:r>
+      <w:r>
+        <w:rPr>
+          <w:rStyle w:val="VerbatimChar"/>
+        </w:rPr>
+        <w:t xml:space="preserve">## elderly -              -              -    </w:t>
+      </w:r>
+      <w:r>
+        <w:br w:type="textWrapping"/>
+      </w:r>
+      <w:r>
+        <w:rPr>
+          <w:rStyle w:val="VerbatimChar"/>
+        </w:rPr>
+        <w:t xml:space="preserve">## middle  0.36           -              -    </w:t>
+      </w:r>
+      <w:r>
+        <w:br w:type="textWrapping"/>
+      </w:r>
+      <w:r>
+        <w:rPr>
+          <w:rStyle w:val="VerbatimChar"/>
+        </w:rPr>
+        <w:t xml:space="preserve">## young   0.000000008087 0.000000000089 -    </w:t>
       </w:r>
       <w:r>
         <w:br w:type="textWrapping"/>
@@ -2335,16 +2326,16 @@
         <w:rPr>
           <w:rStyle w:val="VerbatimChar"/>
         </w:rPr>
-        <w:t xml:space="preserve">##   no      261    904   766</w:t>
-      </w:r>
-      <w:r>
-        <w:br w:type="textWrapping"/>
-      </w:r>
-      <w:r>
-        <w:rPr>
-          <w:rStyle w:val="VerbatimChar"/>
-        </w:rPr>
-        <w:t xml:space="preserve">##   yes     985   2992  1751</w:t>
+        <w:t xml:space="preserve">##   no      240    821   705</w:t>
+      </w:r>
+      <w:r>
+        <w:br w:type="textWrapping"/>
+      </w:r>
+      <w:r>
+        <w:rPr>
+          <w:rStyle w:val="VerbatimChar"/>
+        </w:rPr>
+        <w:t xml:space="preserve">##   yes     883   2685  1557</w:t>
       </w:r>
       <w:r>
         <w:br w:type="textWrapping"/>
@@ -2434,16 +2425,16 @@
         <w:rPr>
           <w:rStyle w:val="VerbatimChar"/>
         </w:rPr>
-        <w:t xml:space="preserve">## middle  0.11          -             -    </w:t>
-      </w:r>
-      <w:r>
-        <w:br w:type="textWrapping"/>
-      </w:r>
-      <w:r>
-        <w:rPr>
-          <w:rStyle w:val="VerbatimChar"/>
-        </w:rPr>
-        <w:t xml:space="preserve">## young   0.00000000201 0.00000000043 -    </w:t>
+        <w:t xml:space="preserve">## middle  0.17          -             -    </w:t>
+      </w:r>
+      <w:r>
+        <w:br w:type="textWrapping"/>
+      </w:r>
+      <w:r>
+        <w:rPr>
+          <w:rStyle w:val="VerbatimChar"/>
+        </w:rPr>
+        <w:t xml:space="preserve">## young   0.00000000566 0.00000000027 -    </w:t>
       </w:r>
       <w:r>
         <w:br w:type="textWrapping"/>
@@ -2536,16 +2527,16 @@
         <w:rPr>
           <w:rStyle w:val="VerbatimChar"/>
         </w:rPr>
-        <w:t xml:space="preserve">##   no     1040   3193  1953</w:t>
-      </w:r>
-      <w:r>
-        <w:br w:type="textWrapping"/>
-      </w:r>
-      <w:r>
-        <w:rPr>
-          <w:rStyle w:val="VerbatimChar"/>
-        </w:rPr>
-        <w:t xml:space="preserve">##   yes     206    703   564</w:t>
+        <w:t xml:space="preserve">##   no      934   2865  1749</w:t>
+      </w:r>
+      <w:r>
+        <w:br w:type="textWrapping"/>
+      </w:r>
+      <w:r>
+        <w:rPr>
+          <w:rStyle w:val="VerbatimChar"/>
+        </w:rPr>
+        <w:t xml:space="preserve">##   yes     189    641   513</w:t>
       </w:r>
       <w:r>
         <w:br w:type="textWrapping"/>
@@ -2617,34 +2608,34 @@
         <w:rPr>
           <w:rStyle w:val="VerbatimChar"/>
         </w:rPr>
-        <w:t xml:space="preserve">##         elderly  middle   young</w:t>
-      </w:r>
-      <w:r>
-        <w:br w:type="textWrapping"/>
-      </w:r>
-      <w:r>
-        <w:rPr>
-          <w:rStyle w:val="VerbatimChar"/>
-        </w:rPr>
-        <w:t xml:space="preserve">## elderly -        -        -    </w:t>
-      </w:r>
-      <w:r>
-        <w:br w:type="textWrapping"/>
-      </w:r>
-      <w:r>
-        <w:rPr>
-          <w:rStyle w:val="VerbatimChar"/>
-        </w:rPr>
-        <w:t xml:space="preserve">## middle  0.24     -        -    </w:t>
-      </w:r>
-      <w:r>
-        <w:br w:type="textWrapping"/>
-      </w:r>
-      <w:r>
-        <w:rPr>
-          <w:rStyle w:val="VerbatimChar"/>
-        </w:rPr>
-        <w:t xml:space="preserve">## young   0.000063 0.000063 -    </w:t>
+        <w:t xml:space="preserve">##         elderly middle  young</w:t>
+      </w:r>
+      <w:r>
+        <w:br w:type="textWrapping"/>
+      </w:r>
+      <w:r>
+        <w:rPr>
+          <w:rStyle w:val="VerbatimChar"/>
+        </w:rPr>
+        <w:t xml:space="preserve">## elderly -       -       -    </w:t>
+      </w:r>
+      <w:r>
+        <w:br w:type="textWrapping"/>
+      </w:r>
+      <w:r>
+        <w:rPr>
+          <w:rStyle w:val="VerbatimChar"/>
+        </w:rPr>
+        <w:t xml:space="preserve">## middle  0.28915 -       -    </w:t>
+      </w:r>
+      <w:r>
+        <w:br w:type="textWrapping"/>
+      </w:r>
+      <w:r>
+        <w:rPr>
+          <w:rStyle w:val="VerbatimChar"/>
+        </w:rPr>
+        <w:t xml:space="preserve">## young   0.00019 0.00016 -    </w:t>
       </w:r>
       <w:r>
         <w:br w:type="textWrapping"/>
@@ -2737,16 +2728,16 @@
         <w:rPr>
           <w:rStyle w:val="VerbatimChar"/>
         </w:rPr>
-        <w:t xml:space="preserve">##   no      924   3013  2015</w:t>
-      </w:r>
-      <w:r>
-        <w:br w:type="textWrapping"/>
-      </w:r>
-      <w:r>
-        <w:rPr>
-          <w:rStyle w:val="VerbatimChar"/>
-        </w:rPr>
-        <w:t xml:space="preserve">##   yes     322    883   502</w:t>
+        <w:t xml:space="preserve">##   no      838   2708  1803</w:t>
+      </w:r>
+      <w:r>
+        <w:br w:type="textWrapping"/>
+      </w:r>
+      <w:r>
+        <w:rPr>
+          <w:rStyle w:val="VerbatimChar"/>
+        </w:rPr>
+        <w:t xml:space="preserve">##   yes     285    798   459</w:t>
       </w:r>
       <w:r>
         <w:br w:type="textWrapping"/>
@@ -2818,34 +2809,34 @@
         <w:rPr>
           <w:rStyle w:val="VerbatimChar"/>
         </w:rPr>
-        <w:t xml:space="preserve">##         elderly middle  young</w:t>
-      </w:r>
-      <w:r>
-        <w:br w:type="textWrapping"/>
-      </w:r>
-      <w:r>
-        <w:rPr>
-          <w:rStyle w:val="VerbatimChar"/>
-        </w:rPr>
-        <w:t xml:space="preserve">## elderly -       -       -    </w:t>
-      </w:r>
-      <w:r>
-        <w:br w:type="textWrapping"/>
-      </w:r>
-      <w:r>
-        <w:rPr>
-          <w:rStyle w:val="VerbatimChar"/>
-        </w:rPr>
-        <w:t xml:space="preserve">## middle  0.02338 -       -    </w:t>
-      </w:r>
-      <w:r>
-        <w:br w:type="textWrapping"/>
-      </w:r>
-      <w:r>
-        <w:rPr>
-          <w:rStyle w:val="VerbatimChar"/>
-        </w:rPr>
-        <w:t xml:space="preserve">## young   0.00014 0.02132 -    </w:t>
+        <w:t xml:space="preserve">##         elderly middle young</w:t>
+      </w:r>
+      <w:r>
+        <w:br w:type="textWrapping"/>
+      </w:r>
+      <w:r>
+        <w:rPr>
+          <w:rStyle w:val="VerbatimChar"/>
+        </w:rPr>
+        <w:t xml:space="preserve">## elderly -       -      -    </w:t>
+      </w:r>
+      <w:r>
+        <w:br w:type="textWrapping"/>
+      </w:r>
+      <w:r>
+        <w:rPr>
+          <w:rStyle w:val="VerbatimChar"/>
+        </w:rPr>
+        <w:t xml:space="preserve">## middle  0.0780  -      -    </w:t>
+      </w:r>
+      <w:r>
+        <w:br w:type="textWrapping"/>
+      </w:r>
+      <w:r>
+        <w:rPr>
+          <w:rStyle w:val="VerbatimChar"/>
+        </w:rPr>
+        <w:t xml:space="preserve">## young   0.0027  0.0578 -    </w:t>
       </w:r>
       <w:r>
         <w:br w:type="textWrapping"/>
@@ -2938,16 +2929,16 @@
         <w:rPr>
           <w:rStyle w:val="VerbatimChar"/>
         </w:rPr>
-        <w:t xml:space="preserve">##   no     1126   3557  2323</w:t>
-      </w:r>
-      <w:r>
-        <w:br w:type="textWrapping"/>
-      </w:r>
-      <w:r>
-        <w:rPr>
-          <w:rStyle w:val="VerbatimChar"/>
-        </w:rPr>
-        <w:t xml:space="preserve">##   yes     120    339   194</w:t>
+        <w:t xml:space="preserve">##   no     1012   3199  2087</w:t>
+      </w:r>
+      <w:r>
+        <w:br w:type="textWrapping"/>
+      </w:r>
+      <w:r>
+        <w:rPr>
+          <w:rStyle w:val="VerbatimChar"/>
+        </w:rPr>
+        <w:t xml:space="preserve">##   yes     111    307   175</w:t>
       </w:r>
       <w:r>
         <w:br w:type="textWrapping"/>
@@ -3037,16 +3028,16 @@
         <w:rPr>
           <w:rStyle w:val="VerbatimChar"/>
         </w:rPr>
-        <w:t xml:space="preserve">## middle  0.35    -      -    </w:t>
-      </w:r>
-      <w:r>
-        <w:br w:type="textWrapping"/>
-      </w:r>
-      <w:r>
-        <w:rPr>
-          <w:rStyle w:val="VerbatimChar"/>
-        </w:rPr>
-        <w:t xml:space="preserve">## young   0.16    0.35   -    </w:t>
+        <w:t xml:space="preserve">## middle  0.38    -      -    </w:t>
+      </w:r>
+      <w:r>
+        <w:br w:type="textWrapping"/>
+      </w:r>
+      <w:r>
+        <w:rPr>
+          <w:rStyle w:val="VerbatimChar"/>
+        </w:rPr>
+        <w:t xml:space="preserve">## young   0.12    0.38   -    </w:t>
       </w:r>
       <w:r>
         <w:br w:type="textWrapping"/>
@@ -3139,16 +3130,16 @@
         <w:rPr>
           <w:rStyle w:val="VerbatimChar"/>
         </w:rPr>
-        <w:t xml:space="preserve">##   no     1151   3637  2357</w:t>
-      </w:r>
-      <w:r>
-        <w:br w:type="textWrapping"/>
-      </w:r>
-      <w:r>
-        <w:rPr>
-          <w:rStyle w:val="VerbatimChar"/>
-        </w:rPr>
-        <w:t xml:space="preserve">##   yes      95    259   160</w:t>
+        <w:t xml:space="preserve">##   no     1044   3277  2118</w:t>
+      </w:r>
+      <w:r>
+        <w:br w:type="textWrapping"/>
+      </w:r>
+      <w:r>
+        <w:rPr>
+          <w:rStyle w:val="VerbatimChar"/>
+        </w:rPr>
+        <w:t xml:space="preserve">##   yes      79    229   144</w:t>
       </w:r>
       <w:r>
         <w:br w:type="textWrapping"/>
@@ -3238,16 +3229,16 @@
         <w:rPr>
           <w:rStyle w:val="VerbatimChar"/>
         </w:rPr>
-        <w:t xml:space="preserve">## middle  0.52    -      -    </w:t>
-      </w:r>
-      <w:r>
-        <w:br w:type="textWrapping"/>
-      </w:r>
-      <w:r>
-        <w:rPr>
-          <w:rStyle w:val="VerbatimChar"/>
-        </w:rPr>
-        <w:t xml:space="preserve">## young   0.50    0.68   -    </w:t>
+        <w:t xml:space="preserve">## middle  1       -      -    </w:t>
+      </w:r>
+      <w:r>
+        <w:br w:type="textWrapping"/>
+      </w:r>
+      <w:r>
+        <w:rPr>
+          <w:rStyle w:val="VerbatimChar"/>
+        </w:rPr>
+        <w:t xml:space="preserve">## young   1       1      -    </w:t>
       </w:r>
       <w:r>
         <w:br w:type="textWrapping"/>
@@ -3340,16 +3331,16 @@
         <w:rPr>
           <w:rStyle w:val="VerbatimChar"/>
         </w:rPr>
-        <w:t xml:space="preserve">##   no     1223   3817  2472</w:t>
-      </w:r>
-      <w:r>
-        <w:br w:type="textWrapping"/>
-      </w:r>
-      <w:r>
-        <w:rPr>
-          <w:rStyle w:val="VerbatimChar"/>
-        </w:rPr>
-        <w:t xml:space="preserve">##   yes      23     79    45</w:t>
+        <w:t xml:space="preserve">##   no     1100   3431  2218</w:t>
+      </w:r>
+      <w:r>
+        <w:br w:type="textWrapping"/>
+      </w:r>
+      <w:r>
+        <w:rPr>
+          <w:rStyle w:val="VerbatimChar"/>
+        </w:rPr>
+        <w:t xml:space="preserve">##   yes      23     75    44</w:t>
       </w:r>
       <w:r>
         <w:br w:type="textWrapping"/>
@@ -3541,16 +3532,16 @@
         <w:rPr>
           <w:rStyle w:val="VerbatimChar"/>
         </w:rPr>
-        <w:t xml:space="preserve">##   no     1218   3845  2505</w:t>
-      </w:r>
-      <w:r>
-        <w:br w:type="textWrapping"/>
-      </w:r>
-      <w:r>
-        <w:rPr>
-          <w:rStyle w:val="VerbatimChar"/>
-        </w:rPr>
-        <w:t xml:space="preserve">##   yes      28     51    12</w:t>
+        <w:t xml:space="preserve">##   no     1101   3460  2250</w:t>
+      </w:r>
+      <w:r>
+        <w:br w:type="textWrapping"/>
+      </w:r>
+      <w:r>
+        <w:rPr>
+          <w:rStyle w:val="VerbatimChar"/>
+        </w:rPr>
+        <w:t xml:space="preserve">##   yes      22     46    12</w:t>
       </w:r>
       <w:r>
         <w:br w:type="textWrapping"/>
@@ -3622,34 +3613,34 @@
         <w:rPr>
           <w:rStyle w:val="VerbatimChar"/>
         </w:rPr>
-        <w:t xml:space="preserve">##         elderly   middle young</w:t>
-      </w:r>
-      <w:r>
-        <w:br w:type="textWrapping"/>
-      </w:r>
-      <w:r>
-        <w:rPr>
-          <w:rStyle w:val="VerbatimChar"/>
-        </w:rPr>
-        <w:t xml:space="preserve">## elderly -         -      -    </w:t>
-      </w:r>
-      <w:r>
-        <w:br w:type="textWrapping"/>
-      </w:r>
-      <w:r>
-        <w:rPr>
-          <w:rStyle w:val="VerbatimChar"/>
-        </w:rPr>
-        <w:t xml:space="preserve">## middle  0.027     -      -    </w:t>
-      </w:r>
-      <w:r>
-        <w:br w:type="textWrapping"/>
-      </w:r>
-      <w:r>
-        <w:rPr>
-          <w:rStyle w:val="VerbatimChar"/>
-        </w:rPr>
-        <w:t xml:space="preserve">## young   0.0000044 0.003  -    </w:t>
+        <w:t xml:space="preserve">##         elderly middle  young</w:t>
+      </w:r>
+      <w:r>
+        <w:br w:type="textWrapping"/>
+      </w:r>
+      <w:r>
+        <w:rPr>
+          <w:rStyle w:val="VerbatimChar"/>
+        </w:rPr>
+        <w:t xml:space="preserve">## elderly -       -       -    </w:t>
+      </w:r>
+      <w:r>
+        <w:br w:type="textWrapping"/>
+      </w:r>
+      <w:r>
+        <w:rPr>
+          <w:rStyle w:val="VerbatimChar"/>
+        </w:rPr>
+        <w:t xml:space="preserve">## middle  0.15389 -       -    </w:t>
+      </w:r>
+      <w:r>
+        <w:br w:type="textWrapping"/>
+      </w:r>
+      <w:r>
+        <w:rPr>
+          <w:rStyle w:val="VerbatimChar"/>
+        </w:rPr>
+        <w:t xml:space="preserve">## young   0.00055 0.01123 -    </w:t>
       </w:r>
       <w:r>
         <w:br w:type="textWrapping"/>
@@ -3742,16 +3733,16 @@
         <w:rPr>
           <w:rStyle w:val="VerbatimChar"/>
         </w:rPr>
-        <w:t xml:space="preserve">##   no     1236   3876  2499</w:t>
-      </w:r>
-      <w:r>
-        <w:br w:type="textWrapping"/>
-      </w:r>
-      <w:r>
-        <w:rPr>
-          <w:rStyle w:val="VerbatimChar"/>
-        </w:rPr>
-        <w:t xml:space="preserve">##   yes      10     20    18</w:t>
+        <w:t xml:space="preserve">##   no     1114   3490  2245</w:t>
+      </w:r>
+      <w:r>
+        <w:br w:type="textWrapping"/>
+      </w:r>
+      <w:r>
+        <w:rPr>
+          <w:rStyle w:val="VerbatimChar"/>
+        </w:rPr>
+        <w:t xml:space="preserve">##   yes       9     16    17</w:t>
       </w:r>
       <w:r>
         <w:br w:type="textWrapping"/>
@@ -3841,16 +3832,16 @@
         <w:rPr>
           <w:rStyle w:val="VerbatimChar"/>
         </w:rPr>
-        <w:t xml:space="preserve">## middle  1       -      -    </w:t>
-      </w:r>
-      <w:r>
-        <w:br w:type="textWrapping"/>
-      </w:r>
-      <w:r>
-        <w:rPr>
-          <w:rStyle w:val="VerbatimChar"/>
-        </w:rPr>
-        <w:t xml:space="preserve">## young   1       1      -    </w:t>
+        <w:t xml:space="preserve">## middle  0.61    -      -    </w:t>
+      </w:r>
+      <w:r>
+        <w:br w:type="textWrapping"/>
+      </w:r>
+      <w:r>
+        <w:rPr>
+          <w:rStyle w:val="VerbatimChar"/>
+        </w:rPr>
+        <w:t xml:space="preserve">## young   1.00    0.61   -    </w:t>
       </w:r>
       <w:r>
         <w:br w:type="textWrapping"/>
@@ -3951,16 +3942,16 @@
         <w:rPr>
           <w:rStyle w:val="VerbatimChar"/>
         </w:rPr>
-        <w:t xml:space="preserve">##   no     1240   3888  2516</w:t>
-      </w:r>
-      <w:r>
-        <w:br w:type="textWrapping"/>
-      </w:r>
-      <w:r>
-        <w:rPr>
-          <w:rStyle w:val="VerbatimChar"/>
-        </w:rPr>
-        <w:t xml:space="preserve">##   yes       6      8     1</w:t>
+        <w:t xml:space="preserve">##   no     1118   3498  2261</w:t>
+      </w:r>
+      <w:r>
+        <w:br w:type="textWrapping"/>
+      </w:r>
+      <w:r>
+        <w:rPr>
+          <w:rStyle w:val="VerbatimChar"/>
+        </w:rPr>
+        <w:t xml:space="preserve">##   yes       5      8     1</w:t>
       </w:r>
       <w:r>
         <w:br w:type="textWrapping"/>
@@ -4050,16 +4041,16 @@
         <w:rPr>
           <w:rStyle w:val="VerbatimChar"/>
         </w:rPr>
-        <w:t xml:space="preserve">## middle  0.330   -      -    </w:t>
-      </w:r>
-      <w:r>
-        <w:br w:type="textWrapping"/>
-      </w:r>
-      <w:r>
-        <w:rPr>
-          <w:rStyle w:val="VerbatimChar"/>
-        </w:rPr>
-        <w:t xml:space="preserve">## young   0.032   0.330  -    </w:t>
+        <w:t xml:space="preserve">## middle  0.383   -      -    </w:t>
+      </w:r>
+      <w:r>
+        <w:br w:type="textWrapping"/>
+      </w:r>
+      <w:r>
+        <w:rPr>
+          <w:rStyle w:val="VerbatimChar"/>
+        </w:rPr>
+        <w:t xml:space="preserve">## young   0.088   0.331  -    </w:t>
       </w:r>
       <w:r>
         <w:br w:type="textWrapping"/>
@@ -4152,16 +4143,16 @@
         <w:rPr>
           <w:rStyle w:val="VerbatimChar"/>
         </w:rPr>
-        <w:t xml:space="preserve">##   no      547   1809  1594</w:t>
-      </w:r>
-      <w:r>
-        <w:br w:type="textWrapping"/>
-      </w:r>
-      <w:r>
-        <w:rPr>
-          <w:rStyle w:val="VerbatimChar"/>
-        </w:rPr>
-        <w:t xml:space="preserve">##   yes     699   2087   923</w:t>
+        <w:t xml:space="preserve">##   no      490   1618  1441</w:t>
+      </w:r>
+      <w:r>
+        <w:br w:type="textWrapping"/>
+      </w:r>
+      <w:r>
+        <w:rPr>
+          <w:rStyle w:val="VerbatimChar"/>
+        </w:rPr>
+        <w:t xml:space="preserve">##   yes     633   1888   821</w:t>
       </w:r>
       <w:r>
         <w:br w:type="textWrapping"/>
@@ -4251,7 +4242,7 @@
         <w:rPr>
           <w:rStyle w:val="VerbatimChar"/>
         </w:rPr>
-        <w:t xml:space="preserve">## middle  0.13                -                   -    </w:t>
+        <w:t xml:space="preserve">## middle  0.15                -                   -    </w:t>
       </w:r>
       <w:r>
         <w:br w:type="textWrapping"/>
@@ -4353,16 +4344,16 @@
         <w:rPr>
           <w:rStyle w:val="VerbatimChar"/>
         </w:rPr>
-        <w:t xml:space="preserve">##   no      744   2371  1891</w:t>
-      </w:r>
-      <w:r>
-        <w:br w:type="textWrapping"/>
-      </w:r>
-      <w:r>
-        <w:rPr>
-          <w:rStyle w:val="VerbatimChar"/>
-        </w:rPr>
-        <w:t xml:space="preserve">##   yes     502   1525   626</w:t>
+        <w:t xml:space="preserve">##   no      672   2128  1703</w:t>
+      </w:r>
+      <w:r>
+        <w:br w:type="textWrapping"/>
+      </w:r>
+      <w:r>
+        <w:rPr>
+          <w:rStyle w:val="VerbatimChar"/>
+        </w:rPr>
+        <w:t xml:space="preserve">##   yes     451   1378   559</w:t>
       </w:r>
       <w:r>
         <w:br w:type="textWrapping"/>
@@ -4452,7 +4443,7 @@
         <w:rPr>
           <w:rStyle w:val="VerbatimChar"/>
         </w:rPr>
-        <w:t xml:space="preserve">## middle  0.49                -                   -    </w:t>
+        <w:t xml:space="preserve">## middle  0.63                -                   -    </w:t>
       </w:r>
       <w:r>
         <w:br w:type="textWrapping"/>
@@ -4554,16 +4545,16 @@
         <w:rPr>
           <w:rStyle w:val="VerbatimChar"/>
         </w:rPr>
-        <w:t xml:space="preserve">##   no     1142   3553  2289</w:t>
-      </w:r>
-      <w:r>
-        <w:br w:type="textWrapping"/>
-      </w:r>
-      <w:r>
-        <w:rPr>
-          <w:rStyle w:val="VerbatimChar"/>
-        </w:rPr>
-        <w:t xml:space="preserve">##   yes     104    343   228</w:t>
+        <w:t xml:space="preserve">##   no     1026   3196  2060</w:t>
+      </w:r>
+      <w:r>
+        <w:br w:type="textWrapping"/>
+      </w:r>
+      <w:r>
+        <w:rPr>
+          <w:rStyle w:val="VerbatimChar"/>
+        </w:rPr>
+        <w:t xml:space="preserve">##   yes      97    310   202</w:t>
       </w:r>
       <w:r>
         <w:br w:type="textWrapping"/>
@@ -4755,16 +4746,16 @@
         <w:rPr>
           <w:rStyle w:val="VerbatimChar"/>
         </w:rPr>
-        <w:t xml:space="preserve">##   no     1182   3761  2475</w:t>
-      </w:r>
-      <w:r>
-        <w:br w:type="textWrapping"/>
-      </w:r>
-      <w:r>
-        <w:rPr>
-          <w:rStyle w:val="VerbatimChar"/>
-        </w:rPr>
-        <w:t xml:space="preserve">##   yes      64    135    42</w:t>
+        <w:t xml:space="preserve">##   no     1067   3387  2228</w:t>
+      </w:r>
+      <w:r>
+        <w:br w:type="textWrapping"/>
+      </w:r>
+      <w:r>
+        <w:rPr>
+          <w:rStyle w:val="VerbatimChar"/>
+        </w:rPr>
+        <w:t xml:space="preserve">##   yes      56    119    34</w:t>
       </w:r>
       <w:r>
         <w:br w:type="textWrapping"/>
@@ -4836,34 +4827,34 @@
         <w:rPr>
           <w:rStyle w:val="VerbatimChar"/>
         </w:rPr>
-        <w:t xml:space="preserve">##         elderly      middle       young</w:t>
-      </w:r>
-      <w:r>
-        <w:br w:type="textWrapping"/>
-      </w:r>
-      <w:r>
-        <w:rPr>
-          <w:rStyle w:val="VerbatimChar"/>
-        </w:rPr>
-        <w:t xml:space="preserve">## elderly -            -            -    </w:t>
-      </w:r>
-      <w:r>
-        <w:br w:type="textWrapping"/>
-      </w:r>
-      <w:r>
-        <w:rPr>
-          <w:rStyle w:val="VerbatimChar"/>
-        </w:rPr>
-        <w:t xml:space="preserve">## middle  0.0099       -            -    </w:t>
-      </w:r>
-      <w:r>
-        <w:br w:type="textWrapping"/>
-      </w:r>
-      <w:r>
-        <w:rPr>
-          <w:rStyle w:val="VerbatimChar"/>
-        </w:rPr>
-        <w:t xml:space="preserve">## young   0.0000000082 0.0000510859 -    </w:t>
+        <w:t xml:space="preserve">##         elderly     middle      young</w:t>
+      </w:r>
+      <w:r>
+        <w:br w:type="textWrapping"/>
+      </w:r>
+      <w:r>
+        <w:rPr>
+          <w:rStyle w:val="VerbatimChar"/>
+        </w:rPr>
+        <w:t xml:space="preserve">## elderly -           -           -    </w:t>
+      </w:r>
+      <w:r>
+        <w:br w:type="textWrapping"/>
+      </w:r>
+      <w:r>
+        <w:rPr>
+          <w:rStyle w:val="VerbatimChar"/>
+        </w:rPr>
+        <w:t xml:space="preserve">## middle  0.019       -           -    </w:t>
+      </w:r>
+      <w:r>
+        <w:br w:type="textWrapping"/>
+      </w:r>
+      <w:r>
+        <w:rPr>
+          <w:rStyle w:val="VerbatimChar"/>
+        </w:rPr>
+        <w:t xml:space="preserve">## young   0.000000018 0.000037413 -    </w:t>
       </w:r>
       <w:r>
         <w:br w:type="textWrapping"/>
@@ -4956,16 +4947,16 @@
         <w:rPr>
           <w:rStyle w:val="VerbatimChar"/>
         </w:rPr>
-        <w:t xml:space="preserve">##   no     1109   3273  1725</w:t>
-      </w:r>
-      <w:r>
-        <w:br w:type="textWrapping"/>
-      </w:r>
-      <w:r>
-        <w:rPr>
-          <w:rStyle w:val="VerbatimChar"/>
-        </w:rPr>
-        <w:t xml:space="preserve">##   yes     137    623   792</w:t>
+        <w:t xml:space="preserve">##   no     1001   2959  1555</w:t>
+      </w:r>
+      <w:r>
+        <w:br w:type="textWrapping"/>
+      </w:r>
+      <w:r>
+        <w:rPr>
+          <w:rStyle w:val="VerbatimChar"/>
+        </w:rPr>
+        <w:t xml:space="preserve">##   yes     122    547   707</w:t>
       </w:r>
       <w:r>
         <w:br w:type="textWrapping"/>
@@ -5037,34 +5028,34 @@
         <w:rPr>
           <w:rStyle w:val="VerbatimChar"/>
         </w:rPr>
-        <w:t xml:space="preserve">##         elderly              middle               young</w:t>
-      </w:r>
-      <w:r>
-        <w:br w:type="textWrapping"/>
-      </w:r>
-      <w:r>
-        <w:rPr>
-          <w:rStyle w:val="VerbatimChar"/>
-        </w:rPr>
-        <w:t xml:space="preserve">## elderly -                    -                    -    </w:t>
-      </w:r>
-      <w:r>
-        <w:br w:type="textWrapping"/>
-      </w:r>
-      <w:r>
-        <w:rPr>
-          <w:rStyle w:val="VerbatimChar"/>
-        </w:rPr>
-        <w:t xml:space="preserve">## middle  0.000019             -                    -    </w:t>
-      </w:r>
-      <w:r>
-        <w:br w:type="textWrapping"/>
-      </w:r>
-      <w:r>
-        <w:rPr>
-          <w:rStyle w:val="VerbatimChar"/>
-        </w:rPr>
-        <w:t xml:space="preserve">## young   &lt; 0.0000000000000002 &lt; 0.0000000000000002 -    </w:t>
+        <w:t xml:space="preserve">##         elderly             middle              young</w:t>
+      </w:r>
+      <w:r>
+        <w:br w:type="textWrapping"/>
+      </w:r>
+      <w:r>
+        <w:rPr>
+          <w:rStyle w:val="VerbatimChar"/>
+        </w:rPr>
+        <w:t xml:space="preserve">## elderly -                   -                   -    </w:t>
+      </w:r>
+      <w:r>
+        <w:br w:type="textWrapping"/>
+      </w:r>
+      <w:r>
+        <w:rPr>
+          <w:rStyle w:val="VerbatimChar"/>
+        </w:rPr>
+        <w:t xml:space="preserve">## middle  0.0001              -                   -    </w:t>
+      </w:r>
+      <w:r>
+        <w:br w:type="textWrapping"/>
+      </w:r>
+      <w:r>
+        <w:rPr>
+          <w:rStyle w:val="VerbatimChar"/>
+        </w:rPr>
+        <w:t xml:space="preserve">## young   &lt;0.0000000000000002 &lt;0.0000000000000002 -    </w:t>
       </w:r>
       <w:r>
         <w:br w:type="textWrapping"/>
@@ -5157,16 +5148,16 @@
         <w:rPr>
           <w:rStyle w:val="VerbatimChar"/>
         </w:rPr>
-        <w:t xml:space="preserve">##   no      120    528   691</w:t>
-      </w:r>
-      <w:r>
-        <w:br w:type="textWrapping"/>
-      </w:r>
-      <w:r>
-        <w:rPr>
-          <w:rStyle w:val="VerbatimChar"/>
-        </w:rPr>
-        <w:t xml:space="preserve">##   yes      17     95   101</w:t>
+        <w:t xml:space="preserve">##   no      105    463   614</w:t>
+      </w:r>
+      <w:r>
+        <w:br w:type="textWrapping"/>
+      </w:r>
+      <w:r>
+        <w:rPr>
+          <w:rStyle w:val="VerbatimChar"/>
+        </w:rPr>
+        <w:t xml:space="preserve">##   yes      17     84    93</w:t>
       </w:r>
       <w:r>
         <w:br w:type="textWrapping"/>
@@ -5256,16 +5247,16 @@
         <w:rPr>
           <w:rStyle w:val="VerbatimChar"/>
         </w:rPr>
-        <w:t xml:space="preserve">## middle  0.95    -      -    </w:t>
-      </w:r>
-      <w:r>
-        <w:br w:type="textWrapping"/>
-      </w:r>
-      <w:r>
-        <w:rPr>
-          <w:rStyle w:val="VerbatimChar"/>
-        </w:rPr>
-        <w:t xml:space="preserve">## young   1.00    0.61   -    </w:t>
+        <w:t xml:space="preserve">## middle  1.00    -      -    </w:t>
+      </w:r>
+      <w:r>
+        <w:br w:type="textWrapping"/>
+      </w:r>
+      <w:r>
+        <w:rPr>
+          <w:rStyle w:val="VerbatimChar"/>
+        </w:rPr>
+        <w:t xml:space="preserve">## young   1.00    0.91   -    </w:t>
       </w:r>
       <w:r>
         <w:br w:type="textWrapping"/>
@@ -5358,16 +5349,16 @@
         <w:rPr>
           <w:rStyle w:val="VerbatimChar"/>
         </w:rPr>
-        <w:t xml:space="preserve">##   no      121    579   739</w:t>
-      </w:r>
-      <w:r>
-        <w:br w:type="textWrapping"/>
-      </w:r>
-      <w:r>
-        <w:rPr>
-          <w:rStyle w:val="VerbatimChar"/>
-        </w:rPr>
-        <w:t xml:space="preserve">##   yes      16     44    53</w:t>
+        <w:t xml:space="preserve">##   no      106    509   661</w:t>
+      </w:r>
+      <w:r>
+        <w:br w:type="textWrapping"/>
+      </w:r>
+      <w:r>
+        <w:rPr>
+          <w:rStyle w:val="VerbatimChar"/>
+        </w:rPr>
+        <w:t xml:space="preserve">##   yes      16     38    46</w:t>
       </w:r>
       <w:r>
         <w:br w:type="textWrapping"/>
@@ -5457,16 +5448,16 @@
         <w:rPr>
           <w:rStyle w:val="VerbatimChar"/>
         </w:rPr>
-        <w:t xml:space="preserve">## middle  0.20    -      -    </w:t>
-      </w:r>
-      <w:r>
-        <w:br w:type="textWrapping"/>
-      </w:r>
-      <w:r>
-        <w:rPr>
-          <w:rStyle w:val="VerbatimChar"/>
-        </w:rPr>
-        <w:t xml:space="preserve">## young   0.18    0.87   -    </w:t>
+        <w:t xml:space="preserve">## middle  0.075   -      -    </w:t>
+      </w:r>
+      <w:r>
+        <w:br w:type="textWrapping"/>
+      </w:r>
+      <w:r>
+        <w:rPr>
+          <w:rStyle w:val="VerbatimChar"/>
+        </w:rPr>
+        <w:t xml:space="preserve">## young   0.052   0.845  -    </w:t>
       </w:r>
       <w:r>
         <w:br w:type="textWrapping"/>
@@ -5559,16 +5550,16 @@
         <w:rPr>
           <w:rStyle w:val="VerbatimChar"/>
         </w:rPr>
-        <w:t xml:space="preserve">##   no      130    571   757</w:t>
-      </w:r>
-      <w:r>
-        <w:br w:type="textWrapping"/>
-      </w:r>
-      <w:r>
-        <w:rPr>
-          <w:rStyle w:val="VerbatimChar"/>
-        </w:rPr>
-        <w:t xml:space="preserve">##   yes       7     52    35</w:t>
+        <w:t xml:space="preserve">##   no      116    500   676</w:t>
+      </w:r>
+      <w:r>
+        <w:br w:type="textWrapping"/>
+      </w:r>
+      <w:r>
+        <w:rPr>
+          <w:rStyle w:val="VerbatimChar"/>
+        </w:rPr>
+        <w:t xml:space="preserve">##   yes       6     47    31</w:t>
       </w:r>
       <w:r>
         <w:br w:type="textWrapping"/>
@@ -5658,16 +5649,16 @@
         <w:rPr>
           <w:rStyle w:val="VerbatimChar"/>
         </w:rPr>
-        <w:t xml:space="preserve">## middle  0.5377  -      -    </w:t>
-      </w:r>
-      <w:r>
-        <w:br w:type="textWrapping"/>
-      </w:r>
-      <w:r>
-        <w:rPr>
-          <w:rStyle w:val="VerbatimChar"/>
-        </w:rPr>
-        <w:t xml:space="preserve">## young   0.8915  0.0098 -    </w:t>
+        <w:t xml:space="preserve">## middle  0.4813  -      -    </w:t>
+      </w:r>
+      <w:r>
+        <w:br w:type="textWrapping"/>
+      </w:r>
+      <w:r>
+        <w:rPr>
+          <w:rStyle w:val="VerbatimChar"/>
+        </w:rPr>
+        <w:t xml:space="preserve">## young   0.9792  0.0098 -    </w:t>
       </w:r>
       <w:r>
         <w:br w:type="textWrapping"/>
@@ -5760,16 +5751,16 @@
         <w:rPr>
           <w:rStyle w:val="VerbatimChar"/>
         </w:rPr>
-        <w:t xml:space="preserve">##   no      129    582   752</w:t>
-      </w:r>
-      <w:r>
-        <w:br w:type="textWrapping"/>
-      </w:r>
-      <w:r>
-        <w:rPr>
-          <w:rStyle w:val="VerbatimChar"/>
-        </w:rPr>
-        <w:t xml:space="preserve">##   yes       8     41    40</w:t>
+        <w:t xml:space="preserve">##   no      115    510   670</w:t>
+      </w:r>
+      <w:r>
+        <w:br w:type="textWrapping"/>
+      </w:r>
+      <w:r>
+        <w:rPr>
+          <w:rStyle w:val="VerbatimChar"/>
+        </w:rPr>
+        <w:t xml:space="preserve">##   yes       7     37    37</w:t>
       </w:r>
       <w:r>
         <w:br w:type="textWrapping"/>
@@ -5868,7 +5859,7 @@
         <w:rPr>
           <w:rStyle w:val="VerbatimChar"/>
         </w:rPr>
-        <w:t xml:space="preserve">## young   1.00    0.79   -    </w:t>
+        <w:t xml:space="preserve">## young   1.00    0.92   -    </w:t>
       </w:r>
       <w:r>
         <w:br w:type="textWrapping"/>
@@ -5961,16 +5952,16 @@
         <w:rPr>
           <w:rStyle w:val="VerbatimChar"/>
         </w:rPr>
-        <w:t xml:space="preserve">##   no      119    563   714</w:t>
-      </w:r>
-      <w:r>
-        <w:br w:type="textWrapping"/>
-      </w:r>
-      <w:r>
-        <w:rPr>
-          <w:rStyle w:val="VerbatimChar"/>
-        </w:rPr>
-        <w:t xml:space="preserve">##   yes      18     60    78</w:t>
+        <w:t xml:space="preserve">##   no      107    494   637</w:t>
+      </w:r>
+      <w:r>
+        <w:br w:type="textWrapping"/>
+      </w:r>
+      <w:r>
+        <w:rPr>
+          <w:rStyle w:val="VerbatimChar"/>
+        </w:rPr>
+        <w:t xml:space="preserve">##   yes      15     53    70</w:t>
       </w:r>
       <w:r>
         <w:br w:type="textWrapping"/>
@@ -6060,16 +6051,16 @@
         <w:rPr>
           <w:rStyle w:val="VerbatimChar"/>
         </w:rPr>
-        <w:t xml:space="preserve">## middle  0.85    -      -    </w:t>
-      </w:r>
-      <w:r>
-        <w:br w:type="textWrapping"/>
-      </w:r>
-      <w:r>
-        <w:rPr>
-          <w:rStyle w:val="VerbatimChar"/>
-        </w:rPr>
-        <w:t xml:space="preserve">## young   0.85    0.96   -    </w:t>
+        <w:t xml:space="preserve">## middle  1       -      -    </w:t>
+      </w:r>
+      <w:r>
+        <w:br w:type="textWrapping"/>
+      </w:r>
+      <w:r>
+        <w:rPr>
+          <w:rStyle w:val="VerbatimChar"/>
+        </w:rPr>
+        <w:t xml:space="preserve">## young   1       1      -    </w:t>
       </w:r>
       <w:r>
         <w:br w:type="textWrapping"/>
@@ -6162,16 +6153,16 @@
         <w:rPr>
           <w:rStyle w:val="VerbatimChar"/>
         </w:rPr>
-        <w:t xml:space="preserve">##   no      136    601   733</w:t>
-      </w:r>
-      <w:r>
-        <w:br w:type="textWrapping"/>
-      </w:r>
-      <w:r>
-        <w:rPr>
-          <w:rStyle w:val="VerbatimChar"/>
-        </w:rPr>
-        <w:t xml:space="preserve">##   yes       1     22    59</w:t>
+        <w:t xml:space="preserve">##   no      121    528   658</w:t>
+      </w:r>
+      <w:r>
+        <w:br w:type="textWrapping"/>
+      </w:r>
+      <w:r>
+        <w:rPr>
+          <w:rStyle w:val="VerbatimChar"/>
+        </w:rPr>
+        <w:t xml:space="preserve">##   yes       1     19    49</w:t>
       </w:r>
       <w:r>
         <w:br w:type="textWrapping"/>
@@ -6261,16 +6252,16 @@
         <w:rPr>
           <w:rStyle w:val="VerbatimChar"/>
         </w:rPr>
-        <w:t xml:space="preserve">## middle  0.1450  -      -    </w:t>
-      </w:r>
-      <w:r>
-        <w:br w:type="textWrapping"/>
-      </w:r>
-      <w:r>
-        <w:rPr>
-          <w:rStyle w:val="VerbatimChar"/>
-        </w:rPr>
-        <w:t xml:space="preserve">## young   0.0113  0.0072 -    </w:t>
+        <w:t xml:space="preserve">## middle  0.207   -      -    </w:t>
+      </w:r>
+      <w:r>
+        <w:br w:type="textWrapping"/>
+      </w:r>
+      <w:r>
+        <w:rPr>
+          <w:rStyle w:val="VerbatimChar"/>
+        </w:rPr>
+        <w:t xml:space="preserve">## young   0.032   0.032  -    </w:t>
       </w:r>
       <w:r>
         <w:br w:type="textWrapping"/>
@@ -6363,16 +6354,16 @@
         <w:rPr>
           <w:rStyle w:val="VerbatimChar"/>
         </w:rPr>
-        <w:t xml:space="preserve">##   no     1241   3864  2479</w:t>
-      </w:r>
-      <w:r>
-        <w:br w:type="textWrapping"/>
-      </w:r>
-      <w:r>
-        <w:rPr>
-          <w:rStyle w:val="VerbatimChar"/>
-        </w:rPr>
-        <w:t xml:space="preserve">##   yes       5     32    38</w:t>
+        <w:t xml:space="preserve">##   no     1118   3476  2229</w:t>
+      </w:r>
+      <w:r>
+        <w:br w:type="textWrapping"/>
+      </w:r>
+      <w:r>
+        <w:rPr>
+          <w:rStyle w:val="VerbatimChar"/>
+        </w:rPr>
+        <w:t xml:space="preserve">##   yes       5     30    33</w:t>
       </w:r>
       <w:r>
         <w:br w:type="textWrapping"/>
@@ -6462,16 +6453,16 @@
         <w:rPr>
           <w:rStyle w:val="VerbatimChar"/>
         </w:rPr>
-        <w:t xml:space="preserve">## middle  0.182   -      -    </w:t>
-      </w:r>
-      <w:r>
-        <w:br w:type="textWrapping"/>
-      </w:r>
-      <w:r>
-        <w:rPr>
-          <w:rStyle w:val="VerbatimChar"/>
-        </w:rPr>
-        <w:t xml:space="preserve">## young   0.013   0.027  -    </w:t>
+        <w:t xml:space="preserve">## middle  0.236   -      -    </w:t>
+      </w:r>
+      <w:r>
+        <w:br w:type="textWrapping"/>
+      </w:r>
+      <w:r>
+        <w:rPr>
+          <w:rStyle w:val="VerbatimChar"/>
+        </w:rPr>
+        <w:t xml:space="preserve">## young   0.041   0.086  -    </w:t>
       </w:r>
       <w:r>
         <w:br w:type="textWrapping"/>
@@ -6839,10 +6830,20 @@
       <w:pPr>
         <w:pStyle w:val="Heading1"/>
       </w:pPr>
-      <w:bookmarkStart w:id="67" w:name="biphasic-risk"/>
+      <w:bookmarkStart w:id="67" w:name="risk-of-developing-a-biphasic-reaction"/>
       <w:bookmarkEnd w:id="67"/>
       <w:r>
-        <w:t xml:space="preserve">Biphasic risk</w:t>
+        <w:t xml:space="preserve">Risk of developing a biphasic reaction</w:t>
+      </w:r>
+    </w:p>
+    <w:p>
+      <w:pPr>
+        <w:pStyle w:val="Heading2"/>
+      </w:pPr>
+      <w:bookmarkStart w:id="68" w:name="with-concomitant-hypotension"/>
+      <w:bookmarkEnd w:id="68"/>
+      <w:r>
+        <w:t xml:space="preserve">with concomitant hypotension</w:t>
       </w:r>
     </w:p>
     <w:p>
@@ -6861,6 +6862,186 @@
         <w:rPr>
           <w:rStyle w:val="VerbatimChar"/>
         </w:rPr>
+        <w:t xml:space="preserve">## Number of cases in table: 4940 </w:t>
+      </w:r>
+      <w:r>
+        <w:br w:type="textWrapping"/>
+      </w:r>
+      <w:r>
+        <w:rPr>
+          <w:rStyle w:val="VerbatimChar"/>
+        </w:rPr>
+        <w:t xml:space="preserve">## Number of factors: 2 </w:t>
+      </w:r>
+      <w:r>
+        <w:br w:type="textWrapping"/>
+      </w:r>
+      <w:r>
+        <w:rPr>
+          <w:rStyle w:val="VerbatimChar"/>
+        </w:rPr>
+        <w:t xml:space="preserve">## Test for independence of all factors:</w:t>
+      </w:r>
+      <w:r>
+        <w:br w:type="textWrapping"/>
+      </w:r>
+      <w:r>
+        <w:rPr>
+          <w:rStyle w:val="VerbatimChar"/>
+        </w:rPr>
+        <w:t xml:space="preserve">##  Chisq = 1.738, df = 1, p-value = 0.1874</w:t>
+      </w:r>
+    </w:p>
+    <w:p>
+      <w:pPr>
+        <w:pStyle w:val="Heading2"/>
+      </w:pPr>
+      <w:bookmarkStart w:id="69" w:name="with-unknown-trigger-as-an-elicitor"/>
+      <w:bookmarkEnd w:id="69"/>
+      <w:r>
+        <w:t xml:space="preserve">with unknown trigger as an elicitor</w:t>
+      </w:r>
+    </w:p>
+    <w:p>
+      <w:pPr>
+        <w:pStyle w:val="FirstParagraph"/>
+      </w:pPr>
+      <w:r>
+        <w:t xml:space="preserve">Unknown elicitor showed relevant meanig that unknown trigger-cases were more often connected with biphasic reactions</w:t>
+      </w:r>
+    </w:p>
+    <w:p>
+      <w:pPr>
+        <w:pStyle w:val="SourceCode"/>
+      </w:pPr>
+      <w:r>
+        <w:rPr>
+          <w:rStyle w:val="VerbatimChar"/>
+        </w:rPr>
+        <w:t xml:space="preserve">##      </w:t>
+      </w:r>
+      <w:r>
+        <w:br w:type="textWrapping"/>
+      </w:r>
+      <w:r>
+        <w:rPr>
+          <w:rStyle w:val="VerbatimChar"/>
+        </w:rPr>
+        <w:t xml:space="preserve">##         no  yes</w:t>
+      </w:r>
+      <w:r>
+        <w:br w:type="textWrapping"/>
+      </w:r>
+      <w:r>
+        <w:rPr>
+          <w:rStyle w:val="VerbatimChar"/>
+        </w:rPr>
+        <w:t xml:space="preserve">##   no   292 3588</w:t>
+      </w:r>
+      <w:r>
+        <w:br w:type="textWrapping"/>
+      </w:r>
+      <w:r>
+        <w:rPr>
+          <w:rStyle w:val="VerbatimChar"/>
+        </w:rPr>
+        <w:t xml:space="preserve">##   yes   25  148</w:t>
+      </w:r>
+    </w:p>
+    <w:p>
+      <w:pPr>
+        <w:pStyle w:val="SourceCode"/>
+      </w:pPr>
+      <w:r>
+        <w:rPr>
+          <w:rStyle w:val="VerbatimChar"/>
+        </w:rPr>
+        <w:t xml:space="preserve">##               Trigger</w:t>
+      </w:r>
+      <w:r>
+        <w:br w:type="textWrapping"/>
+      </w:r>
+      <w:r>
+        <w:rPr>
+          <w:rStyle w:val="VerbatimChar"/>
+        </w:rPr>
+        <w:t xml:space="preserve">## Biphasic          unknown      known</w:t>
+      </w:r>
+      <w:r>
+        <w:br w:type="textWrapping"/>
+      </w:r>
+      <w:r>
+        <w:rPr>
+          <w:rStyle w:val="VerbatimChar"/>
+        </w:rPr>
+        <w:t xml:space="preserve">##   not biphasic 0.92113565 0.96038544</w:t>
+      </w:r>
+      <w:r>
+        <w:br w:type="textWrapping"/>
+      </w:r>
+      <w:r>
+        <w:rPr>
+          <w:rStyle w:val="VerbatimChar"/>
+        </w:rPr>
+        <w:t xml:space="preserve">##   biphasic     0.07886435 0.03961456</w:t>
+      </w:r>
+    </w:p>
+    <w:p>
+      <w:pPr>
+        <w:pStyle w:val="SourceCode"/>
+      </w:pPr>
+      <w:r>
+        <w:rPr>
+          <w:rStyle w:val="VerbatimChar"/>
+        </w:rPr>
+        <w:t xml:space="preserve">## Number of cases in table: 4053 </w:t>
+      </w:r>
+      <w:r>
+        <w:br w:type="textWrapping"/>
+      </w:r>
+      <w:r>
+        <w:rPr>
+          <w:rStyle w:val="VerbatimChar"/>
+        </w:rPr>
+        <w:t xml:space="preserve">## Number of factors: 2 </w:t>
+      </w:r>
+      <w:r>
+        <w:br w:type="textWrapping"/>
+      </w:r>
+      <w:r>
+        <w:rPr>
+          <w:rStyle w:val="VerbatimChar"/>
+        </w:rPr>
+        <w:t xml:space="preserve">## Test for independence of all factors:</w:t>
+      </w:r>
+      <w:r>
+        <w:br w:type="textWrapping"/>
+      </w:r>
+      <w:r>
+        <w:rPr>
+          <w:rStyle w:val="VerbatimChar"/>
+        </w:rPr>
+        <w:t xml:space="preserve">##  Chisq = 11.016, df = 1, p-value = 0.0009031</w:t>
+      </w:r>
+    </w:p>
+    <w:p>
+      <w:pPr>
+        <w:pStyle w:val="Heading2"/>
+      </w:pPr>
+      <w:bookmarkStart w:id="70" w:name="biphasic-reaction-depending-on-the-trigger-group"/>
+      <w:bookmarkEnd w:id="70"/>
+      <w:r>
+        <w:t xml:space="preserve">Biphasic reaction depending on the trigger group</w:t>
+      </w:r>
+    </w:p>
+    <w:p>
+      <w:pPr>
+        <w:pStyle w:val="SourceCode"/>
+      </w:pPr>
+      <w:r>
+        <w:rPr>
+          <w:rStyle w:val="VerbatimChar"/>
+        </w:rPr>
         <w:t xml:space="preserve">##          </w:t>
       </w:r>
       <w:r>
@@ -6870,43 +7051,52 @@
         <w:rPr>
           <w:rStyle w:val="VerbatimChar"/>
         </w:rPr>
-        <w:t xml:space="preserve">##             no  yes unknown</w:t>
-      </w:r>
-      <w:r>
-        <w:br w:type="textWrapping"/>
-      </w:r>
-      <w:r>
-        <w:rPr>
-          <w:rStyle w:val="VerbatimChar"/>
-        </w:rPr>
-        <w:t xml:space="preserve">##   -9       827  548       0</w:t>
-      </w:r>
-      <w:r>
-        <w:br w:type="textWrapping"/>
-      </w:r>
-      <w:r>
-        <w:rPr>
-          <w:rStyle w:val="VerbatimChar"/>
-        </w:rPr>
-        <w:t xml:space="preserve">##   no      3323 2046     115</w:t>
-      </w:r>
-      <w:r>
-        <w:br w:type="textWrapping"/>
-      </w:r>
-      <w:r>
-        <w:rPr>
-          <w:rStyle w:val="VerbatimChar"/>
-        </w:rPr>
-        <w:t xml:space="preserve">##   yes      147  107       3</w:t>
-      </w:r>
-      <w:r>
-        <w:br w:type="textWrapping"/>
-      </w:r>
-      <w:r>
-        <w:rPr>
-          <w:rStyle w:val="VerbatimChar"/>
-        </w:rPr>
-        <w:t xml:space="preserve">##   unknown  345  181      17</w:t>
+        <w:t xml:space="preserve">##             -9   no  yes unknown</w:t>
+      </w:r>
+      <w:r>
+        <w:br w:type="textWrapping"/>
+      </w:r>
+      <w:r>
+        <w:rPr>
+          <w:rStyle w:val="VerbatimChar"/>
+        </w:rPr>
+        <w:t xml:space="preserve">##   food     206 1067   42      61</w:t>
+      </w:r>
+      <w:r>
+        <w:br w:type="textWrapping"/>
+      </w:r>
+      <w:r>
+        <w:rPr>
+          <w:rStyle w:val="VerbatimChar"/>
+        </w:rPr>
+        <w:t xml:space="preserve">##   drugs    240 1150   44     108</w:t>
+      </w:r>
+      <w:r>
+        <w:br w:type="textWrapping"/>
+      </w:r>
+      <w:r>
+        <w:rPr>
+          <w:rStyle w:val="VerbatimChar"/>
+        </w:rPr>
+        <w:t xml:space="preserve">##   insects  818 2166   96     261</w:t>
+      </w:r>
+      <w:r>
+        <w:br w:type="textWrapping"/>
+      </w:r>
+      <w:r>
+        <w:rPr>
+          <w:rStyle w:val="VerbatimChar"/>
+        </w:rPr>
+        <w:t xml:space="preserve">##   other     38  149   11      10</w:t>
+      </w:r>
+      <w:r>
+        <w:br w:type="textWrapping"/>
+      </w:r>
+      <w:r>
+        <w:rPr>
+          <w:rStyle w:val="VerbatimChar"/>
+        </w:rPr>
+        <w:t xml:space="preserve">##   unkown    73  292   25      34</w:t>
       </w:r>
     </w:p>
     <w:p>
@@ -6917,186 +7107,115 @@
         <w:rPr>
           <w:rStyle w:val="VerbatimChar"/>
         </w:rPr>
-        <w:t xml:space="preserve">## $elderly</w:t>
-      </w:r>
-      <w:r>
-        <w:br w:type="textWrapping"/>
-      </w:r>
-      <w:r>
-        <w:rPr>
-          <w:rStyle w:val="VerbatimChar"/>
-        </w:rPr>
-        <w:t xml:space="preserve">## Number of cases in table: 921 </w:t>
-      </w:r>
-      <w:r>
-        <w:br w:type="textWrapping"/>
-      </w:r>
-      <w:r>
-        <w:rPr>
-          <w:rStyle w:val="VerbatimChar"/>
-        </w:rPr>
-        <w:t xml:space="preserve">## Number of factors: 2 </w:t>
-      </w:r>
-      <w:r>
-        <w:br w:type="textWrapping"/>
-      </w:r>
-      <w:r>
-        <w:rPr>
-          <w:rStyle w:val="VerbatimChar"/>
-        </w:rPr>
-        <w:t xml:space="preserve">## Test for independence of all factors:</w:t>
-      </w:r>
-      <w:r>
-        <w:br w:type="textWrapping"/>
-      </w:r>
-      <w:r>
-        <w:rPr>
-          <w:rStyle w:val="VerbatimChar"/>
-        </w:rPr>
-        <w:t xml:space="preserve">##  Chisq = 1.6095, df = 2, p-value = 0.4472</w:t>
-      </w:r>
-      <w:r>
-        <w:br w:type="textWrapping"/>
-      </w:r>
-      <w:r>
-        <w:rPr>
-          <w:rStyle w:val="VerbatimChar"/>
-        </w:rPr>
-        <w:t xml:space="preserve">##  Chi-squared approximation may be incorrect</w:t>
-      </w:r>
-      <w:r>
-        <w:br w:type="textWrapping"/>
-      </w:r>
-      <w:r>
-        <w:rPr>
-          <w:rStyle w:val="VerbatimChar"/>
-        </w:rPr>
-        <w:t xml:space="preserve">## </w:t>
-      </w:r>
-      <w:r>
-        <w:br w:type="textWrapping"/>
-      </w:r>
-      <w:r>
-        <w:rPr>
-          <w:rStyle w:val="VerbatimChar"/>
-        </w:rPr>
-        <w:t xml:space="preserve">## $middle</w:t>
-      </w:r>
-      <w:r>
-        <w:br w:type="textWrapping"/>
-      </w:r>
-      <w:r>
-        <w:rPr>
-          <w:rStyle w:val="VerbatimChar"/>
-        </w:rPr>
-        <w:t xml:space="preserve">## Number of cases in table: 2901 </w:t>
-      </w:r>
-      <w:r>
-        <w:br w:type="textWrapping"/>
-      </w:r>
-      <w:r>
-        <w:rPr>
-          <w:rStyle w:val="VerbatimChar"/>
-        </w:rPr>
-        <w:t xml:space="preserve">## Number of factors: 2 </w:t>
-      </w:r>
-      <w:r>
-        <w:br w:type="textWrapping"/>
-      </w:r>
-      <w:r>
-        <w:rPr>
-          <w:rStyle w:val="VerbatimChar"/>
-        </w:rPr>
-        <w:t xml:space="preserve">## Test for independence of all factors:</w:t>
-      </w:r>
-      <w:r>
-        <w:br w:type="textWrapping"/>
-      </w:r>
-      <w:r>
-        <w:rPr>
-          <w:rStyle w:val="VerbatimChar"/>
-        </w:rPr>
-        <w:t xml:space="preserve">##  Chisq = 8.367, df = 2, p-value = 0.01524</w:t>
-      </w:r>
-      <w:r>
-        <w:br w:type="textWrapping"/>
-      </w:r>
-      <w:r>
-        <w:rPr>
-          <w:rStyle w:val="VerbatimChar"/>
-        </w:rPr>
-        <w:t xml:space="preserve">##  Chi-squared approximation may be incorrect</w:t>
-      </w:r>
-      <w:r>
-        <w:br w:type="textWrapping"/>
-      </w:r>
-      <w:r>
-        <w:rPr>
-          <w:rStyle w:val="VerbatimChar"/>
-        </w:rPr>
-        <w:t xml:space="preserve">## </w:t>
-      </w:r>
-      <w:r>
-        <w:br w:type="textWrapping"/>
-      </w:r>
-      <w:r>
-        <w:rPr>
-          <w:rStyle w:val="VerbatimChar"/>
-        </w:rPr>
-        <w:t xml:space="preserve">## $young</w:t>
-      </w:r>
-      <w:r>
-        <w:br w:type="textWrapping"/>
-      </w:r>
-      <w:r>
-        <w:rPr>
-          <w:rStyle w:val="VerbatimChar"/>
-        </w:rPr>
-        <w:t xml:space="preserve">## Number of cases in table: 1919 </w:t>
-      </w:r>
-      <w:r>
-        <w:br w:type="textWrapping"/>
-      </w:r>
-      <w:r>
-        <w:rPr>
-          <w:rStyle w:val="VerbatimChar"/>
-        </w:rPr>
-        <w:t xml:space="preserve">## Number of factors: 2 </w:t>
-      </w:r>
-      <w:r>
-        <w:br w:type="textWrapping"/>
-      </w:r>
-      <w:r>
-        <w:rPr>
-          <w:rStyle w:val="VerbatimChar"/>
-        </w:rPr>
-        <w:t xml:space="preserve">## Test for independence of all factors:</w:t>
-      </w:r>
-      <w:r>
-        <w:br w:type="textWrapping"/>
-      </w:r>
-      <w:r>
-        <w:rPr>
-          <w:rStyle w:val="VerbatimChar"/>
-        </w:rPr>
-        <w:t xml:space="preserve">##  Chisq = 0.8995, df = 2, p-value = 0.6378</w:t>
-      </w:r>
-      <w:r>
-        <w:br w:type="textWrapping"/>
-      </w:r>
-      <w:r>
-        <w:rPr>
-          <w:rStyle w:val="VerbatimChar"/>
-        </w:rPr>
-        <w:t xml:space="preserve">##  Chi-squared approximation may be incorrect</w:t>
-      </w:r>
-    </w:p>
-    <w:p>
-      <w:pPr>
-        <w:pStyle w:val="FirstParagraph"/>
-      </w:pPr>
-      <w:r>
-        <w:t xml:space="preserve">Unknown elicitor showed relevant meanig that unknown trigger-cases were more often connected with biphasic reactions</w:t>
+        <w:t xml:space="preserve">## </w:t>
+      </w:r>
+      <w:r>
+        <w:br w:type="textWrapping"/>
+      </w:r>
+      <w:r>
+        <w:rPr>
+          <w:rStyle w:val="VerbatimChar"/>
+        </w:rPr>
+        <w:t xml:space="preserve">##  Pairwise comparisons using Pearson's Chi-squared tests </w:t>
+      </w:r>
+      <w:r>
+        <w:br w:type="textWrapping"/>
+      </w:r>
+      <w:r>
+        <w:rPr>
+          <w:rStyle w:val="VerbatimChar"/>
+        </w:rPr>
+        <w:t xml:space="preserve">## </w:t>
+      </w:r>
+      <w:r>
+        <w:br w:type="textWrapping"/>
+      </w:r>
+      <w:r>
+        <w:rPr>
+          <w:rStyle w:val="VerbatimChar"/>
+        </w:rPr>
+        <w:t xml:space="preserve">## data:  tab </w:t>
+      </w:r>
+      <w:r>
+        <w:br w:type="textWrapping"/>
+      </w:r>
+      <w:r>
+        <w:rPr>
+          <w:rStyle w:val="VerbatimChar"/>
+        </w:rPr>
+        <w:t xml:space="preserve">## </w:t>
+      </w:r>
+      <w:r>
+        <w:br w:type="textWrapping"/>
+      </w:r>
+      <w:r>
+        <w:rPr>
+          <w:rStyle w:val="VerbatimChar"/>
+        </w:rPr>
+        <w:t xml:space="preserve">##         food  drugs insects other unkown</w:t>
+      </w:r>
+      <w:r>
+        <w:br w:type="textWrapping"/>
+      </w:r>
+      <w:r>
+        <w:rPr>
+          <w:rStyle w:val="VerbatimChar"/>
+        </w:rPr>
+        <w:t xml:space="preserve">## food    -     -     -       -     -     </w:t>
+      </w:r>
+      <w:r>
+        <w:br w:type="textWrapping"/>
+      </w:r>
+      <w:r>
+        <w:rPr>
+          <w:rStyle w:val="VerbatimChar"/>
+        </w:rPr>
+        <w:t xml:space="preserve">## drugs   1.000 -     -       -     -     </w:t>
+      </w:r>
+      <w:r>
+        <w:br w:type="textWrapping"/>
+      </w:r>
+      <w:r>
+        <w:rPr>
+          <w:rStyle w:val="VerbatimChar"/>
+        </w:rPr>
+        <w:t xml:space="preserve">## insects 1.000 1.000 -       -     -     </w:t>
+      </w:r>
+      <w:r>
+        <w:br w:type="textWrapping"/>
+      </w:r>
+      <w:r>
+        <w:rPr>
+          <w:rStyle w:val="VerbatimChar"/>
+        </w:rPr>
+        <w:t xml:space="preserve">## other   0.639 0.616 0.860   -     -     </w:t>
+      </w:r>
+      <w:r>
+        <w:br w:type="textWrapping"/>
+      </w:r>
+      <w:r>
+        <w:rPr>
+          <w:rStyle w:val="VerbatimChar"/>
+        </w:rPr>
+        <w:t xml:space="preserve">## unkown  0.035 0.024 0.051   1.000 -     </w:t>
+      </w:r>
+      <w:r>
+        <w:br w:type="textWrapping"/>
+      </w:r>
+      <w:r>
+        <w:rPr>
+          <w:rStyle w:val="VerbatimChar"/>
+        </w:rPr>
+        <w:t xml:space="preserve">## </w:t>
+      </w:r>
+      <w:r>
+        <w:br w:type="textWrapping"/>
+      </w:r>
+      <w:r>
+        <w:rPr>
+          <w:rStyle w:val="VerbatimChar"/>
+        </w:rPr>
+        <w:t xml:space="preserve">## P value adjustment method: holm</w:t>
       </w:r>
     </w:p>
     <w:p>
@@ -7107,6 +7226,203 @@
         <w:rPr>
           <w:rStyle w:val="VerbatimChar"/>
         </w:rPr>
+        <w:t xml:space="preserve">## </w:t>
+      </w:r>
+      <w:r>
+        <w:br w:type="textWrapping"/>
+      </w:r>
+      <w:r>
+        <w:rPr>
+          <w:rStyle w:val="VerbatimChar"/>
+        </w:rPr>
+        <w:t xml:space="preserve">##  Pearson's Chi-squared test with Yates' continuity correction</w:t>
+      </w:r>
+      <w:r>
+        <w:br w:type="textWrapping"/>
+      </w:r>
+      <w:r>
+        <w:rPr>
+          <w:rStyle w:val="VerbatimChar"/>
+        </w:rPr>
+        <w:t xml:space="preserve">## </w:t>
+      </w:r>
+      <w:r>
+        <w:br w:type="textWrapping"/>
+      </w:r>
+      <w:r>
+        <w:rPr>
+          <w:rStyle w:val="VerbatimChar"/>
+        </w:rPr>
+        <w:t xml:space="preserve">## data:  t[c(1, 5), 2:3]</w:t>
+      </w:r>
+      <w:r>
+        <w:br w:type="textWrapping"/>
+      </w:r>
+      <w:r>
+        <w:rPr>
+          <w:rStyle w:val="VerbatimChar"/>
+        </w:rPr>
+        <w:t xml:space="preserve">## X-squared = 8.3589, df = 1, p-value = 0.003838</w:t>
+      </w:r>
+    </w:p>
+    <w:p>
+      <w:pPr>
+        <w:pStyle w:val="Heading1"/>
+      </w:pPr>
+      <w:bookmarkStart w:id="71" w:name="e_420_cof_incl_infect"/>
+      <w:bookmarkEnd w:id="71"/>
+      <w:r>
+        <w:t xml:space="preserve">e_420_CoF_incl_infect</w:t>
+      </w:r>
+    </w:p>
+    <w:p>
+      <w:pPr>
+        <w:pStyle w:val="SourceCode"/>
+      </w:pPr>
+      <w:r>
+        <w:rPr>
+          <w:rStyle w:val="VerbatimChar"/>
+        </w:rPr>
+        <w:t xml:space="preserve">##     </w:t>
+      </w:r>
+      <w:r>
+        <w:br w:type="textWrapping"/>
+      </w:r>
+      <w:r>
+        <w:rPr>
+          <w:rStyle w:val="VerbatimChar"/>
+        </w:rPr>
+        <w:t xml:space="preserve">##      elderly middle young</w:t>
+      </w:r>
+      <w:r>
+        <w:br w:type="textWrapping"/>
+      </w:r>
+      <w:r>
+        <w:rPr>
+          <w:rStyle w:val="VerbatimChar"/>
+        </w:rPr>
+        <w:t xml:space="preserve">##   no    1123   3506  2262</w:t>
+      </w:r>
+    </w:p>
+    <w:p>
+      <w:pPr>
+        <w:pStyle w:val="SourceCode"/>
+      </w:pPr>
+      <w:r>
+        <w:rPr>
+          <w:rStyle w:val="VerbatimChar"/>
+        </w:rPr>
+        <w:t xml:space="preserve">## </w:t>
+      </w:r>
+      <w:r>
+        <w:br w:type="textWrapping"/>
+      </w:r>
+      <w:r>
+        <w:rPr>
+          <w:rStyle w:val="VerbatimChar"/>
+        </w:rPr>
+        <w:t xml:space="preserve">##  Pairwise comparisons using Pearson's Chi-squared tests </w:t>
+      </w:r>
+      <w:r>
+        <w:br w:type="textWrapping"/>
+      </w:r>
+      <w:r>
+        <w:rPr>
+          <w:rStyle w:val="VerbatimChar"/>
+        </w:rPr>
+        <w:t xml:space="preserve">## </w:t>
+      </w:r>
+      <w:r>
+        <w:br w:type="textWrapping"/>
+      </w:r>
+      <w:r>
+        <w:rPr>
+          <w:rStyle w:val="VerbatimChar"/>
+        </w:rPr>
+        <w:t xml:space="preserve">## data:  val[which(val %in% c("no", "yes"))] %&gt;% as.character() and d.rm$ages[which(val %in% c("no", "yes"))] </w:t>
+      </w:r>
+      <w:r>
+        <w:br w:type="textWrapping"/>
+      </w:r>
+      <w:r>
+        <w:rPr>
+          <w:rStyle w:val="VerbatimChar"/>
+        </w:rPr>
+        <w:t xml:space="preserve">## </w:t>
+      </w:r>
+      <w:r>
+        <w:br w:type="textWrapping"/>
+      </w:r>
+      <w:r>
+        <w:rPr>
+          <w:rStyle w:val="VerbatimChar"/>
+        </w:rPr>
+        <w:t xml:space="preserve">##         elderly             middle              young</w:t>
+      </w:r>
+      <w:r>
+        <w:br w:type="textWrapping"/>
+      </w:r>
+      <w:r>
+        <w:rPr>
+          <w:rStyle w:val="VerbatimChar"/>
+        </w:rPr>
+        <w:t xml:space="preserve">## elderly -                   -                   -    </w:t>
+      </w:r>
+      <w:r>
+        <w:br w:type="textWrapping"/>
+      </w:r>
+      <w:r>
+        <w:rPr>
+          <w:rStyle w:val="VerbatimChar"/>
+        </w:rPr>
+        <w:t xml:space="preserve">## middle  &lt;0.0000000000000002 -                   -    </w:t>
+      </w:r>
+      <w:r>
+        <w:br w:type="textWrapping"/>
+      </w:r>
+      <w:r>
+        <w:rPr>
+          <w:rStyle w:val="VerbatimChar"/>
+        </w:rPr>
+        <w:t xml:space="preserve">## young   &lt;0.0000000000000002 &lt;0.0000000000000002 -    </w:t>
+      </w:r>
+      <w:r>
+        <w:br w:type="textWrapping"/>
+      </w:r>
+      <w:r>
+        <w:rPr>
+          <w:rStyle w:val="VerbatimChar"/>
+        </w:rPr>
+        <w:t xml:space="preserve">## </w:t>
+      </w:r>
+      <w:r>
+        <w:br w:type="textWrapping"/>
+      </w:r>
+      <w:r>
+        <w:rPr>
+          <w:rStyle w:val="VerbatimChar"/>
+        </w:rPr>
+        <w:t xml:space="preserve">## P value adjustment method: holm</w:t>
+      </w:r>
+    </w:p>
+    <w:p>
+      <w:pPr>
+        <w:pStyle w:val="Heading1"/>
+      </w:pPr>
+      <w:bookmarkStart w:id="72" w:name="e_423_five"/>
+      <w:bookmarkEnd w:id="72"/>
+      <w:r>
+        <w:t xml:space="preserve">e_423_five</w:t>
+      </w:r>
+    </w:p>
+    <w:p>
+      <w:pPr>
+        <w:pStyle w:val="SourceCode"/>
+      </w:pPr>
+      <w:r>
+        <w:rPr>
+          <w:rStyle w:val="VerbatimChar"/>
+        </w:rPr>
         <w:t xml:space="preserve">##      </w:t>
       </w:r>
       <w:r>
@@ -7116,25 +7432,25 @@
         <w:rPr>
           <w:rStyle w:val="VerbatimChar"/>
         </w:rPr>
-        <w:t xml:space="preserve">##         no  yes</w:t>
-      </w:r>
-      <w:r>
-        <w:br w:type="textWrapping"/>
-      </w:r>
-      <w:r>
-        <w:rPr>
-          <w:rStyle w:val="VerbatimChar"/>
-        </w:rPr>
-        <w:t xml:space="preserve">##   no   319 4116</w:t>
-      </w:r>
-      <w:r>
-        <w:br w:type="textWrapping"/>
-      </w:r>
-      <w:r>
-        <w:rPr>
-          <w:rStyle w:val="VerbatimChar"/>
-        </w:rPr>
-        <w:t xml:space="preserve">##   yes   28  171</w:t>
+        <w:t xml:space="preserve">##       elderly middle young</w:t>
+      </w:r>
+      <w:r>
+        <w:br w:type="textWrapping"/>
+      </w:r>
+      <w:r>
+        <w:rPr>
+          <w:rStyle w:val="VerbatimChar"/>
+        </w:rPr>
+        <w:t xml:space="preserve">##   no      509   2634  2143</w:t>
+      </w:r>
+      <w:r>
+        <w:br w:type="textWrapping"/>
+      </w:r>
+      <w:r>
+        <w:rPr>
+          <w:rStyle w:val="VerbatimChar"/>
+        </w:rPr>
+        <w:t xml:space="preserve">##   yes     614    872   119</w:t>
       </w:r>
     </w:p>
     <w:p>
@@ -7145,34 +7461,107 @@
         <w:rPr>
           <w:rStyle w:val="VerbatimChar"/>
         </w:rPr>
-        <w:t xml:space="preserve">##      </w:t>
-      </w:r>
-      <w:r>
-        <w:br w:type="textWrapping"/>
-      </w:r>
-      <w:r>
-        <w:rPr>
-          <w:rStyle w:val="VerbatimChar"/>
-        </w:rPr>
-        <w:t xml:space="preserve">##               no        yes</w:t>
-      </w:r>
-      <w:r>
-        <w:br w:type="textWrapping"/>
-      </w:r>
-      <w:r>
-        <w:rPr>
-          <w:rStyle w:val="VerbatimChar"/>
-        </w:rPr>
-        <w:t xml:space="preserve">##   no  0.91930836 0.96011197</w:t>
-      </w:r>
-      <w:r>
-        <w:br w:type="textWrapping"/>
-      </w:r>
-      <w:r>
-        <w:rPr>
-          <w:rStyle w:val="VerbatimChar"/>
-        </w:rPr>
-        <w:t xml:space="preserve">##   yes 0.08069164 0.03988803</w:t>
+        <w:t xml:space="preserve">## </w:t>
+      </w:r>
+      <w:r>
+        <w:br w:type="textWrapping"/>
+      </w:r>
+      <w:r>
+        <w:rPr>
+          <w:rStyle w:val="VerbatimChar"/>
+        </w:rPr>
+        <w:t xml:space="preserve">##  Pairwise comparisons using Pearson's Chi-squared tests </w:t>
+      </w:r>
+      <w:r>
+        <w:br w:type="textWrapping"/>
+      </w:r>
+      <w:r>
+        <w:rPr>
+          <w:rStyle w:val="VerbatimChar"/>
+        </w:rPr>
+        <w:t xml:space="preserve">## </w:t>
+      </w:r>
+      <w:r>
+        <w:br w:type="textWrapping"/>
+      </w:r>
+      <w:r>
+        <w:rPr>
+          <w:rStyle w:val="VerbatimChar"/>
+        </w:rPr>
+        <w:t xml:space="preserve">## data:  val[which(val %in% c("no", "yes"))] %&gt;% as.character() and d.rm$ages[which(val %in% c("no", "yes"))] </w:t>
+      </w:r>
+      <w:r>
+        <w:br w:type="textWrapping"/>
+      </w:r>
+      <w:r>
+        <w:rPr>
+          <w:rStyle w:val="VerbatimChar"/>
+        </w:rPr>
+        <w:t xml:space="preserve">## </w:t>
+      </w:r>
+      <w:r>
+        <w:br w:type="textWrapping"/>
+      </w:r>
+      <w:r>
+        <w:rPr>
+          <w:rStyle w:val="VerbatimChar"/>
+        </w:rPr>
+        <w:t xml:space="preserve">##         elderly             middle              young</w:t>
+      </w:r>
+      <w:r>
+        <w:br w:type="textWrapping"/>
+      </w:r>
+      <w:r>
+        <w:rPr>
+          <w:rStyle w:val="VerbatimChar"/>
+        </w:rPr>
+        <w:t xml:space="preserve">## elderly -                   -                   -    </w:t>
+      </w:r>
+      <w:r>
+        <w:br w:type="textWrapping"/>
+      </w:r>
+      <w:r>
+        <w:rPr>
+          <w:rStyle w:val="VerbatimChar"/>
+        </w:rPr>
+        <w:t xml:space="preserve">## middle  &lt;0.0000000000000002 -                   -    </w:t>
+      </w:r>
+      <w:r>
+        <w:br w:type="textWrapping"/>
+      </w:r>
+      <w:r>
+        <w:rPr>
+          <w:rStyle w:val="VerbatimChar"/>
+        </w:rPr>
+        <w:t xml:space="preserve">## young   &lt;0.0000000000000002 &lt;0.0000000000000002 -    </w:t>
+      </w:r>
+      <w:r>
+        <w:br w:type="textWrapping"/>
+      </w:r>
+      <w:r>
+        <w:rPr>
+          <w:rStyle w:val="VerbatimChar"/>
+        </w:rPr>
+        <w:t xml:space="preserve">## </w:t>
+      </w:r>
+      <w:r>
+        <w:br w:type="textWrapping"/>
+      </w:r>
+      <w:r>
+        <w:rPr>
+          <w:rStyle w:val="VerbatimChar"/>
+        </w:rPr>
+        <w:t xml:space="preserve">## P value adjustment method: holm</w:t>
+      </w:r>
+    </w:p>
+    <w:p>
+      <w:pPr>
+        <w:pStyle w:val="Heading1"/>
+      </w:pPr>
+      <w:bookmarkStart w:id="73" w:name="differences-between-age-groups-and-time-to-reaction"/>
+      <w:bookmarkEnd w:id="73"/>
+      <w:r>
+        <w:t xml:space="preserve">Differences between Age groups and time to reaction</w:t>
       </w:r>
     </w:p>
     <w:p>
@@ -7183,44 +7572,88 @@
         <w:rPr>
           <w:rStyle w:val="VerbatimChar"/>
         </w:rPr>
-        <w:t xml:space="preserve">## Number of cases in table: 4634 </w:t>
-      </w:r>
-      <w:r>
-        <w:br w:type="textWrapping"/>
-      </w:r>
-      <w:r>
-        <w:rPr>
-          <w:rStyle w:val="VerbatimChar"/>
-        </w:rPr>
-        <w:t xml:space="preserve">## Number of factors: 2 </w:t>
-      </w:r>
-      <w:r>
-        <w:br w:type="textWrapping"/>
-      </w:r>
-      <w:r>
-        <w:rPr>
-          <w:rStyle w:val="VerbatimChar"/>
-        </w:rPr>
-        <w:t xml:space="preserve">## Test for independence of all factors:</w:t>
-      </w:r>
-      <w:r>
-        <w:br w:type="textWrapping"/>
-      </w:r>
-      <w:r>
-        <w:rPr>
-          <w:rStyle w:val="VerbatimChar"/>
-        </w:rPr>
-        <w:t xml:space="preserve">##  Chisq = 13.004, df = 1, p-value = 0.0003108</w:t>
-      </w:r>
-    </w:p>
-    <w:p>
-      <w:pPr>
-        <w:pStyle w:val="Heading1"/>
-      </w:pPr>
-      <w:bookmarkStart w:id="68" w:name="e_420_cof_incl_infect"/>
-      <w:bookmarkEnd w:id="68"/>
-      <w:r>
-        <w:t xml:space="preserve">e_420_CoF_incl_infect</w:t>
+        <w:t xml:space="preserve">##          </w:t>
+      </w:r>
+      <w:r>
+        <w:br w:type="textWrapping"/>
+      </w:r>
+      <w:r>
+        <w:rPr>
+          <w:rStyle w:val="VerbatimChar"/>
+        </w:rPr>
+        <w:t xml:space="preserve">##           00 – 10 Minutes 11 - 30 Minutes 31 - 60 Minutes 61 - 120 Minutes</w:t>
+      </w:r>
+      <w:r>
+        <w:br w:type="textWrapping"/>
+      </w:r>
+      <w:r>
+        <w:rPr>
+          <w:rStyle w:val="VerbatimChar"/>
+        </w:rPr>
+        <w:t xml:space="preserve">##   elderly             436             199              57               41</w:t>
+      </w:r>
+      <w:r>
+        <w:br w:type="textWrapping"/>
+      </w:r>
+      <w:r>
+        <w:rPr>
+          <w:rStyle w:val="VerbatimChar"/>
+        </w:rPr>
+        <w:t xml:space="preserve">##   middle             1364             682             188              116</w:t>
+      </w:r>
+      <w:r>
+        <w:br w:type="textWrapping"/>
+      </w:r>
+      <w:r>
+        <w:rPr>
+          <w:rStyle w:val="VerbatimChar"/>
+        </w:rPr>
+        <w:t xml:space="preserve">##   young               782             425             183               77</w:t>
+      </w:r>
+      <w:r>
+        <w:br w:type="textWrapping"/>
+      </w:r>
+      <w:r>
+        <w:rPr>
+          <w:rStyle w:val="VerbatimChar"/>
+        </w:rPr>
+        <w:t xml:space="preserve">##          </w:t>
+      </w:r>
+      <w:r>
+        <w:br w:type="textWrapping"/>
+      </w:r>
+      <w:r>
+        <w:rPr>
+          <w:rStyle w:val="VerbatimChar"/>
+        </w:rPr>
+        <w:t xml:space="preserve">##           121 – 240 Minutes (2 – 4 hours) more than 240 Minutes</w:t>
+      </w:r>
+      <w:r>
+        <w:br w:type="textWrapping"/>
+      </w:r>
+      <w:r>
+        <w:rPr>
+          <w:rStyle w:val="VerbatimChar"/>
+        </w:rPr>
+        <w:t xml:space="preserve">##   elderly                              29                    21</w:t>
+      </w:r>
+      <w:r>
+        <w:br w:type="textWrapping"/>
+      </w:r>
+      <w:r>
+        <w:rPr>
+          <w:rStyle w:val="VerbatimChar"/>
+        </w:rPr>
+        <w:t xml:space="preserve">##   middle                               71                    61</w:t>
+      </w:r>
+      <w:r>
+        <w:br w:type="textWrapping"/>
+      </w:r>
+      <w:r>
+        <w:rPr>
+          <w:rStyle w:val="VerbatimChar"/>
+        </w:rPr>
+        <w:t xml:space="preserve">##   young                                61                    69</w:t>
       </w:r>
     </w:p>
     <w:p>
@@ -7231,44 +7664,6 @@
         <w:rPr>
           <w:rStyle w:val="VerbatimChar"/>
         </w:rPr>
-        <w:t xml:space="preserve">##      </w:t>
-      </w:r>
-      <w:r>
-        <w:br w:type="textWrapping"/>
-      </w:r>
-      <w:r>
-        <w:rPr>
-          <w:rStyle w:val="VerbatimChar"/>
-        </w:rPr>
-        <w:t xml:space="preserve">##       elderly middle young</w:t>
-      </w:r>
-      <w:r>
-        <w:br w:type="textWrapping"/>
-      </w:r>
-      <w:r>
-        <w:rPr>
-          <w:rStyle w:val="VerbatimChar"/>
-        </w:rPr>
-        <w:t xml:space="preserve">##   no      511   2469  1890</w:t>
-      </w:r>
-      <w:r>
-        <w:br w:type="textWrapping"/>
-      </w:r>
-      <w:r>
-        <w:rPr>
-          <w:rStyle w:val="VerbatimChar"/>
-        </w:rPr>
-        <w:t xml:space="preserve">##   yes     735   1427   627</w:t>
-      </w:r>
-    </w:p>
-    <w:p>
-      <w:pPr>
-        <w:pStyle w:val="SourceCode"/>
-      </w:pPr>
-      <w:r>
-        <w:rPr>
-          <w:rStyle w:val="VerbatimChar"/>
-        </w:rPr>
         <w:t xml:space="preserve">## </w:t>
       </w:r>
       <w:r>
@@ -7296,201 +7691,52 @@
         <w:rPr>
           <w:rStyle w:val="VerbatimChar"/>
         </w:rPr>
-        <w:t xml:space="preserve">## data:  val[which(val %in% c("no", "yes"))] %&gt;% as.character() and d.rm$ages[which(val %in% c("no", "yes"))] </w:t>
-      </w:r>
-      <w:r>
-        <w:br w:type="textWrapping"/>
-      </w:r>
-      <w:r>
-        <w:rPr>
-          <w:rStyle w:val="VerbatimChar"/>
-        </w:rPr>
-        <w:t xml:space="preserve">## </w:t>
-      </w:r>
-      <w:r>
-        <w:br w:type="textWrapping"/>
-      </w:r>
-      <w:r>
-        <w:rPr>
-          <w:rStyle w:val="VerbatimChar"/>
-        </w:rPr>
-        <w:t xml:space="preserve">##         elderly             middle              young</w:t>
-      </w:r>
-      <w:r>
-        <w:br w:type="textWrapping"/>
-      </w:r>
-      <w:r>
-        <w:rPr>
-          <w:rStyle w:val="VerbatimChar"/>
-        </w:rPr>
-        <w:t xml:space="preserve">## elderly -                   -                   -    </w:t>
-      </w:r>
-      <w:r>
-        <w:br w:type="textWrapping"/>
-      </w:r>
-      <w:r>
-        <w:rPr>
-          <w:rStyle w:val="VerbatimChar"/>
-        </w:rPr>
-        <w:t xml:space="preserve">## middle  &lt;0.0000000000000002 -                   -    </w:t>
-      </w:r>
-      <w:r>
-        <w:br w:type="textWrapping"/>
-      </w:r>
-      <w:r>
-        <w:rPr>
-          <w:rStyle w:val="VerbatimChar"/>
-        </w:rPr>
-        <w:t xml:space="preserve">## young   &lt;0.0000000000000002 &lt;0.0000000000000002 -    </w:t>
-      </w:r>
-      <w:r>
-        <w:br w:type="textWrapping"/>
-      </w:r>
-      <w:r>
-        <w:rPr>
-          <w:rStyle w:val="VerbatimChar"/>
-        </w:rPr>
-        <w:t xml:space="preserve">## </w:t>
-      </w:r>
-      <w:r>
-        <w:br w:type="textWrapping"/>
-      </w:r>
-      <w:r>
-        <w:rPr>
-          <w:rStyle w:val="VerbatimChar"/>
-        </w:rPr>
-        <w:t xml:space="preserve">## P value adjustment method: holm</w:t>
-      </w:r>
-    </w:p>
-    <w:p>
-      <w:pPr>
-        <w:pStyle w:val="Heading1"/>
-      </w:pPr>
-      <w:bookmarkStart w:id="69" w:name="e_423_five"/>
-      <w:bookmarkEnd w:id="69"/>
-      <w:r>
-        <w:t xml:space="preserve">e_423_five</w:t>
-      </w:r>
-    </w:p>
-    <w:p>
-      <w:pPr>
-        <w:pStyle w:val="SourceCode"/>
-      </w:pPr>
-      <w:r>
-        <w:rPr>
-          <w:rStyle w:val="VerbatimChar"/>
-        </w:rPr>
-        <w:t xml:space="preserve">##      </w:t>
-      </w:r>
-      <w:r>
-        <w:br w:type="textWrapping"/>
-      </w:r>
-      <w:r>
-        <w:rPr>
-          <w:rStyle w:val="VerbatimChar"/>
-        </w:rPr>
-        <w:t xml:space="preserve">##       elderly middle young</w:t>
-      </w:r>
-      <w:r>
-        <w:br w:type="textWrapping"/>
-      </w:r>
-      <w:r>
-        <w:rPr>
-          <w:rStyle w:val="VerbatimChar"/>
-        </w:rPr>
-        <w:t xml:space="preserve">##   no      576   2917  2377</w:t>
-      </w:r>
-      <w:r>
-        <w:br w:type="textWrapping"/>
-      </w:r>
-      <w:r>
-        <w:rPr>
-          <w:rStyle w:val="VerbatimChar"/>
-        </w:rPr>
-        <w:t xml:space="preserve">##   yes     670    979   140</w:t>
-      </w:r>
-    </w:p>
-    <w:p>
-      <w:pPr>
-        <w:pStyle w:val="SourceCode"/>
-      </w:pPr>
-      <w:r>
-        <w:rPr>
-          <w:rStyle w:val="VerbatimChar"/>
-        </w:rPr>
-        <w:t xml:space="preserve">## </w:t>
-      </w:r>
-      <w:r>
-        <w:br w:type="textWrapping"/>
-      </w:r>
-      <w:r>
-        <w:rPr>
-          <w:rStyle w:val="VerbatimChar"/>
-        </w:rPr>
-        <w:t xml:space="preserve">##  Pairwise comparisons using Pearson's Chi-squared tests </w:t>
-      </w:r>
-      <w:r>
-        <w:br w:type="textWrapping"/>
-      </w:r>
-      <w:r>
-        <w:rPr>
-          <w:rStyle w:val="VerbatimChar"/>
-        </w:rPr>
-        <w:t xml:space="preserve">## </w:t>
-      </w:r>
-      <w:r>
-        <w:br w:type="textWrapping"/>
-      </w:r>
-      <w:r>
-        <w:rPr>
-          <w:rStyle w:val="VerbatimChar"/>
-        </w:rPr>
-        <w:t xml:space="preserve">## data:  val[which(val %in% c("no", "yes"))] %&gt;% as.character() and d.rm$ages[which(val %in% c("no", "yes"))] </w:t>
-      </w:r>
-      <w:r>
-        <w:br w:type="textWrapping"/>
-      </w:r>
-      <w:r>
-        <w:rPr>
-          <w:rStyle w:val="VerbatimChar"/>
-        </w:rPr>
-        <w:t xml:space="preserve">## </w:t>
-      </w:r>
-      <w:r>
-        <w:br w:type="textWrapping"/>
-      </w:r>
-      <w:r>
-        <w:rPr>
-          <w:rStyle w:val="VerbatimChar"/>
-        </w:rPr>
-        <w:t xml:space="preserve">##         elderly             middle              young</w:t>
-      </w:r>
-      <w:r>
-        <w:br w:type="textWrapping"/>
-      </w:r>
-      <w:r>
-        <w:rPr>
-          <w:rStyle w:val="VerbatimChar"/>
-        </w:rPr>
-        <w:t xml:space="preserve">## elderly -                   -                   -    </w:t>
-      </w:r>
-      <w:r>
-        <w:br w:type="textWrapping"/>
-      </w:r>
-      <w:r>
-        <w:rPr>
-          <w:rStyle w:val="VerbatimChar"/>
-        </w:rPr>
-        <w:t xml:space="preserve">## middle  &lt;0.0000000000000002 -                   -    </w:t>
-      </w:r>
-      <w:r>
-        <w:br w:type="textWrapping"/>
-      </w:r>
-      <w:r>
-        <w:rPr>
-          <w:rStyle w:val="VerbatimChar"/>
-        </w:rPr>
-        <w:t xml:space="preserve">## young   &lt;0.0000000000000002 &lt;0.0000000000000002 -    </w:t>
+        <w:t xml:space="preserve">## data:  tab </w:t>
+      </w:r>
+      <w:r>
+        <w:br w:type="textWrapping"/>
+      </w:r>
+      <w:r>
+        <w:rPr>
+          <w:rStyle w:val="VerbatimChar"/>
+        </w:rPr>
+        <w:t xml:space="preserve">## </w:t>
+      </w:r>
+      <w:r>
+        <w:br w:type="textWrapping"/>
+      </w:r>
+      <w:r>
+        <w:rPr>
+          <w:rStyle w:val="VerbatimChar"/>
+        </w:rPr>
+        <w:t xml:space="preserve">##         elderly middle    young</w:t>
+      </w:r>
+      <w:r>
+        <w:br w:type="textWrapping"/>
+      </w:r>
+      <w:r>
+        <w:rPr>
+          <w:rStyle w:val="VerbatimChar"/>
+        </w:rPr>
+        <w:t xml:space="preserve">## elderly -       -         -    </w:t>
+      </w:r>
+      <w:r>
+        <w:br w:type="textWrapping"/>
+      </w:r>
+      <w:r>
+        <w:rPr>
+          <w:rStyle w:val="VerbatimChar"/>
+        </w:rPr>
+        <w:t xml:space="preserve">## middle  0.707   -         -    </w:t>
+      </w:r>
+      <w:r>
+        <w:br w:type="textWrapping"/>
+      </w:r>
+      <w:r>
+        <w:rPr>
+          <w:rStyle w:val="VerbatimChar"/>
+        </w:rPr>
+        <w:t xml:space="preserve">## young   0.006   0.0000024 -    </w:t>
       </w:r>
       <w:r>
         <w:br w:type="textWrapping"/>
@@ -7619,7 +7865,7 @@
     </w:lvl>
   </w:abstractNum>
   <w:abstractNum w:abstractNumId="990">
-    <w:nsid w:val="d2fe89fb"/>
+    <w:nsid w:val="304f1c3f"/>
     <w:multiLevelType w:val="multilevel"/>
     <w:lvl w:ilvl="0">
       <w:numFmt w:val="bullet"/>

</xml_diff>